<commit_message>
Update Phase 1 and 2 Test Script-20251202.docx
</commit_message>
<xml_diff>
--- a/Docs/Phase 1 and 2 Test Script-20251202.docx
+++ b/Docs/Phase 1 and 2 Test Script-20251202.docx
@@ -31,7 +31,7 @@
     <w:p>
       <w:r>
         <w:pict w14:anchorId="580DBC30">
-          <v:rect id="_x0000_i1127" style="width:0;height:1.5pt" o:hralign="center" o:hrstd="t" o:hr="t" fillcolor="#a0a0a0" stroked="f"/>
+          <v:rect id="_x0000_i1025" style="width:0;height:1.5pt" o:hralign="center" o:hrstd="t" o:hr="t" fillcolor="#a0a0a0" stroked="f"/>
         </w:pict>
       </w:r>
     </w:p>
@@ -83,7 +83,7 @@
     <w:p>
       <w:r>
         <w:pict w14:anchorId="21F967EA">
-          <v:rect id="_x0000_i1128" style="width:0;height:1.5pt" o:hralign="center" o:hrstd="t" o:hr="t" fillcolor="#a0a0a0" stroked="f"/>
+          <v:rect id="_x0000_i1026" style="width:0;height:1.5pt" o:hralign="center" o:hrstd="t" o:hr="t" fillcolor="#a0a0a0" stroked="f"/>
         </w:pict>
       </w:r>
     </w:p>
@@ -101,7 +101,7 @@
     <w:p>
       <w:r>
         <w:pict w14:anchorId="781433C0">
-          <v:rect id="_x0000_i1129" style="width:0;height:1.5pt" o:hralign="center" o:hrstd="t" o:hr="t" fillcolor="#a0a0a0" stroked="f"/>
+          <v:rect id="_x0000_i1027" style="width:0;height:1.5pt" o:hralign="center" o:hrstd="t" o:hr="t" fillcolor="#a0a0a0" stroked="f"/>
         </w:pict>
       </w:r>
     </w:p>
@@ -179,7 +179,7 @@
     <w:p>
       <w:r>
         <w:pict w14:anchorId="3A125259">
-          <v:rect id="_x0000_i1130" style="width:0;height:1.5pt" o:hralign="center" o:hrstd="t" o:hr="t" fillcolor="#a0a0a0" stroked="f"/>
+          <v:rect id="_x0000_i1028" style="width:0;height:1.5pt" o:hralign="center" o:hrstd="t" o:hr="t" fillcolor="#a0a0a0" stroked="f"/>
         </w:pict>
       </w:r>
     </w:p>
@@ -197,7 +197,7 @@
     <w:p>
       <w:r>
         <w:pict w14:anchorId="6BEDF513">
-          <v:rect id="_x0000_i1131" style="width:0;height:1.5pt" o:hralign="center" o:hrstd="t" o:hr="t" fillcolor="#a0a0a0" stroked="f"/>
+          <v:rect id="_x0000_i1029" style="width:0;height:1.5pt" o:hralign="center" o:hrstd="t" o:hr="t" fillcolor="#a0a0a0" stroked="f"/>
         </w:pict>
       </w:r>
     </w:p>
@@ -260,7 +260,7 @@
     <w:p>
       <w:r>
         <w:pict w14:anchorId="22DFC474">
-          <v:rect id="_x0000_i1132" style="width:0;height:1.5pt" o:hralign="center" o:hrstd="t" o:hr="t" fillcolor="#a0a0a0" stroked="f"/>
+          <v:rect id="_x0000_i1030" style="width:0;height:1.5pt" o:hralign="center" o:hrstd="t" o:hr="t" fillcolor="#a0a0a0" stroked="f"/>
         </w:pict>
       </w:r>
     </w:p>
@@ -278,7 +278,7 @@
     <w:p>
       <w:r>
         <w:pict w14:anchorId="7D805501">
-          <v:rect id="_x0000_i1133" style="width:0;height:1.5pt" o:hralign="center" o:hrstd="t" o:hr="t" fillcolor="#a0a0a0" stroked="f"/>
+          <v:rect id="_x0000_i1031" style="width:0;height:1.5pt" o:hralign="center" o:hrstd="t" o:hr="t" fillcolor="#a0a0a0" stroked="f"/>
         </w:pict>
       </w:r>
     </w:p>
@@ -322,7 +322,7 @@
     <w:p>
       <w:r>
         <w:pict w14:anchorId="3F49F06A">
-          <v:rect id="_x0000_i1134" style="width:0;height:1.5pt" o:hralign="center" o:hrstd="t" o:hr="t" fillcolor="#a0a0a0" stroked="f"/>
+          <v:rect id="_x0000_i1032" style="width:0;height:1.5pt" o:hralign="center" o:hrstd="t" o:hr="t" fillcolor="#a0a0a0" stroked="f"/>
         </w:pict>
       </w:r>
     </w:p>
@@ -340,7 +340,7 @@
     <w:p>
       <w:r>
         <w:pict w14:anchorId="1298DF76">
-          <v:rect id="_x0000_i1135" style="width:0;height:1.5pt" o:hralign="center" o:hrstd="t" o:hr="t" fillcolor="#a0a0a0" stroked="f"/>
+          <v:rect id="_x0000_i1033" style="width:0;height:1.5pt" o:hralign="center" o:hrstd="t" o:hr="t" fillcolor="#a0a0a0" stroked="f"/>
         </w:pict>
       </w:r>
     </w:p>
@@ -423,7 +423,7 @@
     <w:p>
       <w:r>
         <w:pict w14:anchorId="0DC17A40">
-          <v:rect id="_x0000_i1136" style="width:0;height:1.5pt" o:hralign="center" o:hrstd="t" o:hr="t" fillcolor="#a0a0a0" stroked="f"/>
+          <v:rect id="_x0000_i1034" style="width:0;height:1.5pt" o:hralign="center" o:hrstd="t" o:hr="t" fillcolor="#a0a0a0" stroked="f"/>
         </w:pict>
       </w:r>
     </w:p>
@@ -441,7 +441,7 @@
     <w:p>
       <w:r>
         <w:pict w14:anchorId="527BAE8F">
-          <v:rect id="_x0000_i1137" style="width:0;height:1.5pt" o:hralign="center" o:hrstd="t" o:hr="t" fillcolor="#a0a0a0" stroked="f"/>
+          <v:rect id="_x0000_i1035" style="width:0;height:1.5pt" o:hralign="center" o:hrstd="t" o:hr="t" fillcolor="#a0a0a0" stroked="f"/>
         </w:pict>
       </w:r>
     </w:p>
@@ -496,7 +496,7 @@
     <w:p>
       <w:r>
         <w:pict w14:anchorId="6DE47E76">
-          <v:rect id="_x0000_i1138" style="width:0;height:1.5pt" o:hralign="center" o:hrstd="t" o:hr="t" fillcolor="#a0a0a0" stroked="f"/>
+          <v:rect id="_x0000_i1036" style="width:0;height:1.5pt" o:hralign="center" o:hrstd="t" o:hr="t" fillcolor="#a0a0a0" stroked="f"/>
         </w:pict>
       </w:r>
     </w:p>
@@ -514,7 +514,7 @@
     <w:p>
       <w:r>
         <w:pict w14:anchorId="71D45EE3">
-          <v:rect id="_x0000_i1139" style="width:0;height:1.5pt" o:hralign="center" o:hrstd="t" o:hr="t" fillcolor="#a0a0a0" stroked="f"/>
+          <v:rect id="_x0000_i1037" style="width:0;height:1.5pt" o:hralign="center" o:hrstd="t" o:hr="t" fillcolor="#a0a0a0" stroked="f"/>
         </w:pict>
       </w:r>
     </w:p>
@@ -571,7 +571,7 @@
     <w:p>
       <w:r>
         <w:pict w14:anchorId="7B492B90">
-          <v:rect id="_x0000_i1140" style="width:0;height:1.5pt" o:hralign="center" o:hrstd="t" o:hr="t" fillcolor="#a0a0a0" stroked="f"/>
+          <v:rect id="_x0000_i1038" style="width:0;height:1.5pt" o:hralign="center" o:hrstd="t" o:hr="t" fillcolor="#a0a0a0" stroked="f"/>
         </w:pict>
       </w:r>
     </w:p>
@@ -590,7 +590,7 @@
       <w:r>
         <w:lastRenderedPageBreak/>
         <w:pict w14:anchorId="41193251">
-          <v:rect id="_x0000_i1141" style="width:0;height:1.5pt" o:hralign="center" o:hrstd="t" o:hr="t" fillcolor="#a0a0a0" stroked="f"/>
+          <v:rect id="_x0000_i1039" style="width:0;height:1.5pt" o:hralign="center" o:hrstd="t" o:hr="t" fillcolor="#a0a0a0" stroked="f"/>
         </w:pict>
       </w:r>
     </w:p>
@@ -709,7 +709,7 @@
     <w:p>
       <w:r>
         <w:pict w14:anchorId="7EAC22C4">
-          <v:rect id="_x0000_i1142" style="width:0;height:1.5pt" o:hralign="center" o:hrstd="t" o:hr="t" fillcolor="#a0a0a0" stroked="f"/>
+          <v:rect id="_x0000_i1040" style="width:0;height:1.5pt" o:hralign="center" o:hrstd="t" o:hr="t" fillcolor="#a0a0a0" stroked="f"/>
         </w:pict>
       </w:r>
     </w:p>
@@ -727,74 +727,829 @@
     <w:p>
       <w:r>
         <w:pict w14:anchorId="2CBEB523">
+          <v:rect id="_x0000_i1041" style="width:0;height:1.5pt" o:hralign="center" o:hrstd="t" o:hr="t" fillcolor="#a0a0a0" stroked="f"/>
+        </w:pict>
+      </w:r>
+    </w:p>
+    <w:p>
+      <w:r>
+        <w:t>8.1 On Fuel tab locate the Refresh button.</w:t>
+      </w:r>
+      <w:r>
+        <w:br/>
+        <w:t>8.2 Click Refresh during a stable session.</w:t>
+      </w:r>
+      <w:r>
+        <w:br/>
+        <w:t>8.3 Confirm:</w:t>
+      </w:r>
+      <w:r>
+        <w:br/>
+        <w:t>- Car/track labels refresh correctly.</w:t>
+      </w:r>
+      <w:r>
+        <w:br/>
+        <w:t>- Race length/time refresh correctly.</w:t>
+      </w:r>
+      <w:r>
+        <w:br/>
+        <w:t>- Strategy values recalculate.</w:t>
+      </w:r>
+      <w:r>
+        <w:br/>
+        <w:t>- Live fuel samples, confidence, leader pace remain unchanged.</w:t>
+      </w:r>
+    </w:p>
+    <w:p>
+      <w:r>
+        <w:t>8.4 Induce mild desync (switch replays quickly, jump sessions, etc).</w:t>
+      </w:r>
+      <w:r>
+        <w:br/>
+        <w:t>8.5 Click Refresh.</w:t>
+      </w:r>
+      <w:r>
+        <w:br/>
+        <w:t>8.6 Confirm all fields snap back into correct values.</w:t>
+      </w:r>
+    </w:p>
+    <w:p>
+      <w:r>
+        <w:lastRenderedPageBreak/>
+        <w:t>8.7 Confirm Refresh NEVER:</w:t>
+      </w:r>
+      <w:r>
+        <w:br/>
+        <w:t>- Saves profiles.</w:t>
+      </w:r>
+      <w:r>
+        <w:br/>
+        <w:t>- Applies profiles.</w:t>
+      </w:r>
+      <w:r>
+        <w:br/>
+        <w:t>- Alters presets.</w:t>
+      </w:r>
+      <w:r>
+        <w:br/>
+        <w:t>- Clears mined samples.</w:t>
+      </w:r>
+    </w:p>
+    <w:p/>
+    <w:p>
+      <w:pPr>
+        <w:rPr>
+          <w:b/>
+          <w:bCs/>
+        </w:rPr>
+      </w:pPr>
+      <w:r>
+        <w:rPr>
+          <w:b/>
+          <w:bCs/>
+        </w:rPr>
+        <w:t>LALA-039 – AVG LAP TEXTBOX TEST SCRIPT</w:t>
+      </w:r>
+    </w:p>
+    <w:p>
+      <w:pPr>
+        <w:numPr>
+          <w:ilvl w:val="0"/>
+          <w:numId w:val="10"/>
+        </w:numPr>
+      </w:pPr>
+      <w:r>
+        <w:t>SETUP</w:t>
+      </w:r>
+    </w:p>
+    <w:p>
+      <w:r>
+        <w:pict w14:anchorId="7DC0C753">
+          <v:rect id="_x0000_i1132" style="width:0;height:1.5pt" o:hralign="center" o:hrstd="t" o:hr="t" fillcolor="#a0a0a0" stroked="f"/>
+        </w:pict>
+      </w:r>
+    </w:p>
+    <w:p>
+      <w:r>
+        <w:t xml:space="preserve">0.1 Start </w:t>
+      </w:r>
+      <w:proofErr w:type="spellStart"/>
+      <w:r>
+        <w:t>SimHub</w:t>
+      </w:r>
+      <w:proofErr w:type="spellEnd"/>
+      <w:r>
+        <w:t xml:space="preserve"> with the new build that includes LALA-039.</w:t>
+      </w:r>
+      <w:r>
+        <w:br/>
+        <w:t xml:space="preserve">0.2 Open the </w:t>
+      </w:r>
+      <w:proofErr w:type="spellStart"/>
+      <w:r>
+        <w:t>LalaLaunch</w:t>
+      </w:r>
+      <w:proofErr w:type="spellEnd"/>
+      <w:r>
+        <w:t xml:space="preserve"> Fuel tab.</w:t>
+      </w:r>
+      <w:r>
+        <w:br/>
+        <w:t>0.3 Make sure you have:</w:t>
+      </w:r>
+      <w:r>
+        <w:br/>
+        <w:t xml:space="preserve">- A profile with sensible dry </w:t>
+      </w:r>
+      <w:proofErr w:type="spellStart"/>
+      <w:r>
+        <w:t>avg</w:t>
+      </w:r>
+      <w:proofErr w:type="spellEnd"/>
+      <w:r>
+        <w:t xml:space="preserve"> lap time stored for the test track.</w:t>
+      </w:r>
+      <w:r>
+        <w:br/>
+        <w:t>- A replay or live session that produces a stable live average lap time.</w:t>
+      </w:r>
+    </w:p>
+    <w:p>
+      <w:r>
+        <w:t>Use Replay A (e.g. McLaren @ Daytona) or similar.</w:t>
+      </w:r>
+    </w:p>
+    <w:p>
+      <w:r>
+        <w:pict w14:anchorId="67ABC10C">
+          <v:rect id="_x0000_i1133" style="width:0;height:1.5pt" o:hralign="center" o:hrstd="t" o:hr="t" fillcolor="#a0a0a0" stroked="f"/>
+        </w:pict>
+      </w:r>
+    </w:p>
+    <w:p>
+      <w:pPr>
+        <w:numPr>
+          <w:ilvl w:val="0"/>
+          <w:numId w:val="11"/>
+        </w:numPr>
+      </w:pPr>
+      <w:r>
+        <w:t>PROFILE MODE – AVG LAP FROM PROFILE</w:t>
+      </w:r>
+    </w:p>
+    <w:p>
+      <w:r>
+        <w:pict w14:anchorId="4319D9FA">
+          <v:rect id="_x0000_i1134" style="width:0;height:1.5pt" o:hralign="center" o:hrstd="t" o:hr="t" fillcolor="#a0a0a0" stroked="f"/>
+        </w:pict>
+      </w:r>
+    </w:p>
+    <w:p>
+      <w:r>
+        <w:t>1.1 Ensure the planning source is set to PROFILE mode on the Fuel tab.</w:t>
+      </w:r>
+      <w:r>
+        <w:br/>
+        <w:t>1.2 Confirm there is a profile selected that has a non-zero dry average lap time.</w:t>
+      </w:r>
+      <w:r>
+        <w:br/>
+        <w:t xml:space="preserve">1.3 Look at the </w:t>
+      </w:r>
+      <w:proofErr w:type="spellStart"/>
+      <w:r>
+        <w:t>Avg</w:t>
+      </w:r>
+      <w:proofErr w:type="spellEnd"/>
+      <w:r>
+        <w:t xml:space="preserve"> Lap textbox and the Lap Time source label/helper (e.g. under or next to the box).</w:t>
+      </w:r>
+    </w:p>
+    <w:p>
+      <w:r>
+        <w:t>CHECKPOINTS:</w:t>
+      </w:r>
+      <w:r>
+        <w:br/>
+        <w:t xml:space="preserve">1.4 </w:t>
+      </w:r>
+      <w:proofErr w:type="spellStart"/>
+      <w:r>
+        <w:t>Avg</w:t>
+      </w:r>
+      <w:proofErr w:type="spellEnd"/>
+      <w:r>
+        <w:t xml:space="preserve"> Lap textbox should show the profile average lap time (for the current dry/wet condition).</w:t>
+      </w:r>
+      <w:r>
+        <w:br/>
+        <w:t xml:space="preserve">1.5 Lap Time source information should clearly indicate “Profile </w:t>
+      </w:r>
+      <w:proofErr w:type="spellStart"/>
+      <w:r>
+        <w:t>avg</w:t>
+      </w:r>
+      <w:proofErr w:type="spellEnd"/>
+      <w:r>
+        <w:t>” or equivalent.</w:t>
+      </w:r>
+    </w:p>
+    <w:p>
+      <w:r>
+        <w:t>If either is blank or clearly wrong, FAIL this step.</w:t>
+      </w:r>
+    </w:p>
+    <w:p>
+      <w:r>
+        <w:pict w14:anchorId="51CC25E2">
+          <v:rect id="_x0000_i1135" style="width:0;height:1.5pt" o:hralign="center" o:hrstd="t" o:hr="t" fillcolor="#a0a0a0" stroked="f"/>
+        </w:pict>
+      </w:r>
+    </w:p>
+    <w:p>
+      <w:pPr>
+        <w:numPr>
+          <w:ilvl w:val="0"/>
+          <w:numId w:val="12"/>
+        </w:numPr>
+      </w:pPr>
+      <w:r>
+        <w:t>LIVE MODE – AVG LAP FROM LIVE SNAPSHOT</w:t>
+      </w:r>
+    </w:p>
+    <w:p>
+      <w:r>
+        <w:pict w14:anchorId="1FD635AE">
+          <v:rect id="_x0000_i1136" style="width:0;height:1.5pt" o:hralign="center" o:hrstd="t" o:hr="t" fillcolor="#a0a0a0" stroked="f"/>
+        </w:pict>
+      </w:r>
+    </w:p>
+    <w:p>
+      <w:r>
+        <w:t>2.1 Start or resume the replay so that several good laps are completed and live average lap time is available.</w:t>
+      </w:r>
+      <w:r>
+        <w:br/>
+      </w:r>
+      <w:r>
+        <w:lastRenderedPageBreak/>
+        <w:t>2.2 Switch the planning source to LIVE SNAPSHOT mode.</w:t>
+      </w:r>
+      <w:r>
+        <w:br/>
+        <w:t xml:space="preserve">2.3 Look at the </w:t>
+      </w:r>
+      <w:proofErr w:type="spellStart"/>
+      <w:r>
+        <w:t>Avg</w:t>
+      </w:r>
+      <w:proofErr w:type="spellEnd"/>
+      <w:r>
+        <w:t xml:space="preserve"> Lap textbox and Lap Time source info.</w:t>
+      </w:r>
+    </w:p>
+    <w:p>
+      <w:r>
+        <w:t>CHECKPOINTS:</w:t>
+      </w:r>
+      <w:r>
+        <w:br/>
+        <w:t xml:space="preserve">2.4 </w:t>
+      </w:r>
+      <w:proofErr w:type="spellStart"/>
+      <w:r>
+        <w:t>Avg</w:t>
+      </w:r>
+      <w:proofErr w:type="spellEnd"/>
+      <w:r>
+        <w:t xml:space="preserve"> Lap textbox should update to the live average lap time (not still showing the profile value).</w:t>
+      </w:r>
+      <w:r>
+        <w:br/>
+        <w:t xml:space="preserve">2.5 Lap Time source info should now say “Live </w:t>
+      </w:r>
+      <w:proofErr w:type="spellStart"/>
+      <w:r>
+        <w:t>avg</w:t>
+      </w:r>
+      <w:proofErr w:type="spellEnd"/>
+      <w:r>
+        <w:t>” or equivalent.</w:t>
+      </w:r>
+    </w:p>
+    <w:p>
+      <w:r>
+        <w:t xml:space="preserve">If the value stays on profile or shows nothing while live </w:t>
+      </w:r>
+      <w:proofErr w:type="spellStart"/>
+      <w:r>
+        <w:t>avg</w:t>
+      </w:r>
+      <w:proofErr w:type="spellEnd"/>
+      <w:r>
+        <w:t xml:space="preserve"> clearly exists, FAIL this step.</w:t>
+      </w:r>
+    </w:p>
+    <w:p>
+      <w:r>
+        <w:pict w14:anchorId="77D6213C">
+          <v:rect id="_x0000_i1137" style="width:0;height:1.5pt" o:hralign="center" o:hrstd="t" o:hr="t" fillcolor="#a0a0a0" stroked="f"/>
+        </w:pict>
+      </w:r>
+    </w:p>
+    <w:p>
+      <w:pPr>
+        <w:numPr>
+          <w:ilvl w:val="0"/>
+          <w:numId w:val="13"/>
+        </w:numPr>
+      </w:pPr>
+      <w:r>
+        <w:t>LIVE MODE – AVG LAP UPDATES AS LIVE AVG CHANGES</w:t>
+      </w:r>
+    </w:p>
+    <w:p>
+      <w:r>
+        <w:pict w14:anchorId="6CC5F082">
+          <v:rect id="_x0000_i1138" style="width:0;height:1.5pt" o:hralign="center" o:hrstd="t" o:hr="t" fillcolor="#a0a0a0" stroked="f"/>
+        </w:pict>
+      </w:r>
+    </w:p>
+    <w:p>
+      <w:r>
+        <w:t>3.1 Keep planning source set to LIVE SNAPSHOT.</w:t>
+      </w:r>
+      <w:r>
+        <w:br/>
+        <w:t>3.2 Let the replay run while your live average lap time changes (for example, include a few slow laps or a stint change so the average visibly shifts).</w:t>
+      </w:r>
+      <w:r>
+        <w:br/>
+        <w:t xml:space="preserve">3.3 Watch the </w:t>
+      </w:r>
+      <w:proofErr w:type="spellStart"/>
+      <w:r>
+        <w:t>Avg</w:t>
+      </w:r>
+      <w:proofErr w:type="spellEnd"/>
+      <w:r>
+        <w:t xml:space="preserve"> Lap textbox as the live </w:t>
+      </w:r>
+      <w:proofErr w:type="spellStart"/>
+      <w:r>
+        <w:t>avg</w:t>
+      </w:r>
+      <w:proofErr w:type="spellEnd"/>
+      <w:r>
+        <w:t xml:space="preserve"> changes internally.</w:t>
+      </w:r>
+    </w:p>
+    <w:p>
+      <w:r>
+        <w:t>CHECKPOINTS:</w:t>
+      </w:r>
+      <w:r>
+        <w:br/>
+        <w:t xml:space="preserve">3.4 While in Live mode and without editing the </w:t>
+      </w:r>
+      <w:proofErr w:type="spellStart"/>
+      <w:r>
+        <w:t>Avg</w:t>
+      </w:r>
+      <w:proofErr w:type="spellEnd"/>
+      <w:r>
+        <w:t xml:space="preserve"> Lap manually, the </w:t>
+      </w:r>
+      <w:proofErr w:type="spellStart"/>
+      <w:r>
+        <w:t>Avg</w:t>
+      </w:r>
+      <w:proofErr w:type="spellEnd"/>
+      <w:r>
+        <w:t xml:space="preserve"> Lap textbox should update to match the new live average after a few laps.</w:t>
+      </w:r>
+      <w:r>
+        <w:br/>
+        <w:t xml:space="preserve">3.5 Lap Time source info should remain “Live </w:t>
+      </w:r>
+      <w:proofErr w:type="spellStart"/>
+      <w:r>
+        <w:t>avg</w:t>
+      </w:r>
+      <w:proofErr w:type="spellEnd"/>
+      <w:r>
+        <w:t>” (or equivalent) whenever it is using live data.</w:t>
+      </w:r>
+    </w:p>
+    <w:p>
+      <w:r>
+        <w:t xml:space="preserve">If the live </w:t>
+      </w:r>
+      <w:proofErr w:type="spellStart"/>
+      <w:r>
+        <w:t>avg</w:t>
+      </w:r>
+      <w:proofErr w:type="spellEnd"/>
+      <w:r>
+        <w:t xml:space="preserve"> clearly moves but the textbox never follows, FAIL this step.</w:t>
+      </w:r>
+    </w:p>
+    <w:p>
+      <w:r>
+        <w:pict w14:anchorId="00A892DB">
+          <v:rect id="_x0000_i1139" style="width:0;height:1.5pt" o:hralign="center" o:hrstd="t" o:hr="t" fillcolor="#a0a0a0" stroked="f"/>
+        </w:pict>
+      </w:r>
+    </w:p>
+    <w:p>
+      <w:pPr>
+        <w:numPr>
+          <w:ilvl w:val="0"/>
+          <w:numId w:val="14"/>
+        </w:numPr>
+      </w:pPr>
+      <w:r>
+        <w:t>MANUAL OVERRIDE – PROFILE MODE</w:t>
+      </w:r>
+    </w:p>
+    <w:p>
+      <w:r>
+        <w:pict w14:anchorId="5E169720">
+          <v:rect id="_x0000_i1140" style="width:0;height:1.5pt" o:hralign="center" o:hrstd="t" o:hr="t" fillcolor="#a0a0a0" stroked="f"/>
+        </w:pict>
+      </w:r>
+    </w:p>
+    <w:p>
+      <w:r>
+        <w:t>4.1 Set planning source back to PROFILE mode.</w:t>
+      </w:r>
+      <w:r>
+        <w:br/>
+        <w:t xml:space="preserve">4.2 In the </w:t>
+      </w:r>
+      <w:proofErr w:type="spellStart"/>
+      <w:r>
+        <w:t>Avg</w:t>
+      </w:r>
+      <w:proofErr w:type="spellEnd"/>
+      <w:r>
+        <w:t xml:space="preserve"> Lap textbox, manually type a different lap time (e.g. 1:50.000) and commit the change.</w:t>
+      </w:r>
+    </w:p>
+    <w:p>
+      <w:r>
+        <w:t>CHECKPOINTS:</w:t>
+      </w:r>
+      <w:r>
+        <w:br/>
+        <w:t xml:space="preserve">4.3 </w:t>
+      </w:r>
+      <w:proofErr w:type="spellStart"/>
+      <w:r>
+        <w:t>Avg</w:t>
+      </w:r>
+      <w:proofErr w:type="spellEnd"/>
+      <w:r>
+        <w:t xml:space="preserve"> Lap textbox should now show the manual value you entered.</w:t>
+      </w:r>
+      <w:r>
+        <w:br/>
+        <w:t>4.4 Lap Time source info should indicate that the value is manual (e.g. “Manual” / “User entry” or equivalent).</w:t>
+      </w:r>
+    </w:p>
+    <w:p>
+      <w:r>
+        <w:t>4.5 Let the replay run; confirm that the textbox does NOT change just because laps are running, while you remain in PROFILE mode and haven’t toggled the source.</w:t>
+      </w:r>
+    </w:p>
+    <w:p>
+      <w:r>
+        <w:t>If auto behaviour overwrites your manual entry while you stay in Profile mode, FAIL this step.</w:t>
+      </w:r>
+    </w:p>
+    <w:p>
+      <w:r>
+        <w:lastRenderedPageBreak/>
+        <w:pict w14:anchorId="23B08FFA">
+          <v:rect id="_x0000_i1141" style="width:0;height:1.5pt" o:hralign="center" o:hrstd="t" o:hr="t" fillcolor="#a0a0a0" stroked="f"/>
+        </w:pict>
+      </w:r>
+    </w:p>
+    <w:p>
+      <w:pPr>
+        <w:numPr>
+          <w:ilvl w:val="0"/>
+          <w:numId w:val="15"/>
+        </w:numPr>
+      </w:pPr>
+      <w:r>
+        <w:t>TOGGLING SOURCE CLEARS MANUAL OVERRIDE</w:t>
+      </w:r>
+    </w:p>
+    <w:p>
+      <w:r>
+        <w:pict w14:anchorId="47903799">
+          <v:rect id="_x0000_i1142" style="width:0;height:1.5pt" o:hralign="center" o:hrstd="t" o:hr="t" fillcolor="#a0a0a0" stroked="f"/>
+        </w:pict>
+      </w:r>
+    </w:p>
+    <w:p>
+      <w:r>
+        <w:t>5.1 After you have a manual value in PROFILE mode (from step 4), change planning source to LIVE SNAPSHOT.</w:t>
+      </w:r>
+    </w:p>
+    <w:p>
+      <w:r>
+        <w:t>CHECKPOINTS:</w:t>
+      </w:r>
+      <w:r>
+        <w:br/>
+        <w:t>5.2 Manual override should be dropped when you change the source.</w:t>
+      </w:r>
+      <w:r>
+        <w:br/>
+        <w:t xml:space="preserve">5.3 </w:t>
+      </w:r>
+      <w:proofErr w:type="spellStart"/>
+      <w:r>
+        <w:t>Avg</w:t>
+      </w:r>
+      <w:proofErr w:type="spellEnd"/>
+      <w:r>
+        <w:t xml:space="preserve"> Lap textbox should now show the live average lap time (not your manual number).</w:t>
+      </w:r>
+      <w:r>
+        <w:br/>
+        <w:t xml:space="preserve">5.4 Lap Time source info should show “Live </w:t>
+      </w:r>
+      <w:proofErr w:type="spellStart"/>
+      <w:r>
+        <w:t>avg</w:t>
+      </w:r>
+      <w:proofErr w:type="spellEnd"/>
+      <w:r>
+        <w:t>” or equivalent.</w:t>
+      </w:r>
+    </w:p>
+    <w:p>
+      <w:r>
+        <w:t>5.5 Now switch back to PROFILE mode.</w:t>
+      </w:r>
+    </w:p>
+    <w:p>
+      <w:r>
+        <w:t>CHECKPOINTS:</w:t>
+      </w:r>
+      <w:r>
+        <w:br/>
+        <w:t xml:space="preserve">5.6 </w:t>
+      </w:r>
+      <w:proofErr w:type="spellStart"/>
+      <w:r>
+        <w:t>Avg</w:t>
+      </w:r>
+      <w:proofErr w:type="spellEnd"/>
+      <w:r>
+        <w:t xml:space="preserve"> Lap textbox should return to the profile average lap time (not the old manual value).</w:t>
+      </w:r>
+      <w:r>
+        <w:br/>
+        <w:t xml:space="preserve">5.7 Lap Time source info should show “Profile </w:t>
+      </w:r>
+      <w:proofErr w:type="spellStart"/>
+      <w:r>
+        <w:t>avg</w:t>
+      </w:r>
+      <w:proofErr w:type="spellEnd"/>
+      <w:r>
+        <w:t>”.</w:t>
+      </w:r>
+    </w:p>
+    <w:p>
+      <w:r>
+        <w:t>If toggling Profile/Live leaves the manual value stuck in place, FAIL this step.</w:t>
+      </w:r>
+    </w:p>
+    <w:p>
+      <w:r>
+        <w:pict w14:anchorId="02B1B0E4">
           <v:rect id="_x0000_i1143" style="width:0;height:1.5pt" o:hralign="center" o:hrstd="t" o:hr="t" fillcolor="#a0a0a0" stroked="f"/>
         </w:pict>
       </w:r>
     </w:p>
     <w:p>
-      <w:r>
-        <w:t>8.1 On Fuel tab locate the Refresh button.</w:t>
-      </w:r>
-      <w:r>
-        <w:br/>
-        <w:t>8.2 Click Refresh during a stable session.</w:t>
-      </w:r>
-      <w:r>
-        <w:br/>
-        <w:t>8.3 Confirm:</w:t>
-      </w:r>
-      <w:r>
-        <w:br/>
-        <w:t>- Car/track labels refresh correctly.</w:t>
-      </w:r>
-      <w:r>
-        <w:br/>
-        <w:t>- Race length/time refresh correctly.</w:t>
-      </w:r>
-      <w:r>
-        <w:br/>
-        <w:t>- Strategy values recalculate.</w:t>
-      </w:r>
-      <w:r>
-        <w:br/>
-        <w:t>- Live fuel samples, confidence, leader pace remain unchanged.</w:t>
-      </w:r>
-    </w:p>
-    <w:p>
-      <w:r>
-        <w:t>8.4 Induce mild desync (switch replays quickly, jump sessions, etc).</w:t>
-      </w:r>
-      <w:r>
-        <w:br/>
-        <w:t>8.5 Click Refresh.</w:t>
-      </w:r>
-      <w:r>
-        <w:br/>
-        <w:t>8.6 Confirm all fields snap back into correct values.</w:t>
+      <w:pPr>
+        <w:numPr>
+          <w:ilvl w:val="0"/>
+          <w:numId w:val="16"/>
+        </w:numPr>
+      </w:pPr>
+      <w:r>
+        <w:t>LIVE MODE – MANUAL ENTRY BEHAVIOUR</w:t>
+      </w:r>
+    </w:p>
+    <w:p>
+      <w:r>
+        <w:pict w14:anchorId="75DBD92A">
+          <v:rect id="_x0000_i1144" style="width:0;height:1.5pt" o:hralign="center" o:hrstd="t" o:hr="t" fillcolor="#a0a0a0" stroked="f"/>
+        </w:pict>
+      </w:r>
+    </w:p>
+    <w:p>
+      <w:r>
+        <w:t xml:space="preserve">6.1 With planning source set to LIVE SNAPSHOT, manually change the </w:t>
+      </w:r>
+      <w:proofErr w:type="spellStart"/>
+      <w:r>
+        <w:t>Avg</w:t>
+      </w:r>
+      <w:proofErr w:type="spellEnd"/>
+      <w:r>
+        <w:t xml:space="preserve"> Lap textbox to a custom value.</w:t>
+      </w:r>
+      <w:r>
+        <w:br/>
+        <w:t>6.2 Let the replay run for a short while.</w:t>
+      </w:r>
+    </w:p>
+    <w:p>
+      <w:r>
+        <w:t>CHECKPOINTS:</w:t>
+      </w:r>
+      <w:r>
+        <w:br/>
+        <w:t>6.3 Immediately after your manual edit, the textbox holds your custom value and the source indicates manual.</w:t>
+      </w:r>
+      <w:r>
+        <w:br/>
+        <w:t>6.4 While you stay in LIVE SNAPSHOT mode, the system may either:</w:t>
+      </w:r>
+      <w:r>
+        <w:br/>
+        <w:t>- Respect your manual value (do NOT auto-overwrite it), OR</w:t>
+      </w:r>
+      <w:r>
+        <w:br/>
+        <w:t xml:space="preserve">- Switch back to Live </w:t>
+      </w:r>
+      <w:proofErr w:type="spellStart"/>
+      <w:r>
+        <w:t>avg</w:t>
+      </w:r>
+      <w:proofErr w:type="spellEnd"/>
+      <w:r>
+        <w:t xml:space="preserve"> on the next meaningful live update, but only if that behaviour was explicitly implemented.</w:t>
+      </w:r>
+      <w:r>
+        <w:br/>
+        <w:t>In either case, behaviour should be consistent with how we’ve asked Codex to implement it (you can decide which you prefer; the important part is that toggling Profile/Live overrides manual).</w:t>
+      </w:r>
+    </w:p>
+    <w:p>
+      <w:r>
+        <w:t>6.5 Switch source to PROFILE and back to LIVE SNAPSHOT again.</w:t>
       </w:r>
     </w:p>
     <w:p>
       <w:r>
         <w:lastRenderedPageBreak/>
-        <w:t>8.7 Confirm Refresh NEVER:</w:t>
-      </w:r>
-      <w:r>
-        <w:br/>
-        <w:t>- Saves profiles.</w:t>
-      </w:r>
-      <w:r>
-        <w:br/>
-        <w:t>- Applies profiles.</w:t>
-      </w:r>
-      <w:r>
-        <w:br/>
-        <w:t>- Alters presets.</w:t>
-      </w:r>
-      <w:r>
-        <w:br/>
-        <w:t>- Clears mined samples.</w:t>
-      </w:r>
-    </w:p>
+        <w:t>CHECKPOINTS:</w:t>
+      </w:r>
+      <w:r>
+        <w:br/>
+        <w:t xml:space="preserve">6.6 After toggling away and back, the manual flag should be cleared and the textbox should follow the selected source again (profile </w:t>
+      </w:r>
+      <w:proofErr w:type="spellStart"/>
+      <w:r>
+        <w:t>avg</w:t>
+      </w:r>
+      <w:proofErr w:type="spellEnd"/>
+      <w:r>
+        <w:t xml:space="preserve"> in PROFILE, live </w:t>
+      </w:r>
+      <w:proofErr w:type="spellStart"/>
+      <w:r>
+        <w:t>avg</w:t>
+      </w:r>
+      <w:proofErr w:type="spellEnd"/>
+      <w:r>
+        <w:t xml:space="preserve"> in LIVE).</w:t>
+      </w:r>
+    </w:p>
+    <w:p>
+      <w:r>
+        <w:t>If manual input in LIVE mode permanently blocks source changes or never clears when you toggle, FAIL this step.</w:t>
+      </w:r>
+    </w:p>
+    <w:p>
+      <w:r>
+        <w:pict w14:anchorId="0E272543">
+          <v:rect id="_x0000_i1145" style="width:0;height:1.5pt" o:hralign="center" o:hrstd="t" o:hr="t" fillcolor="#a0a0a0" stroked="f"/>
+        </w:pict>
+      </w:r>
+    </w:p>
+    <w:p>
+      <w:pPr>
+        <w:numPr>
+          <w:ilvl w:val="0"/>
+          <w:numId w:val="17"/>
+        </w:numPr>
+      </w:pPr>
+      <w:r>
+        <w:t>DRY/WET CONDITION INTERACTION (OPTIONAL)</w:t>
+      </w:r>
+    </w:p>
+    <w:p>
+      <w:r>
+        <w:pict w14:anchorId="0ECD2F45">
+          <v:rect id="_x0000_i1146" style="width:0;height:1.5pt" o:hralign="center" o:hrstd="t" o:hr="t" fillcolor="#a0a0a0" stroked="f"/>
+        </w:pict>
+      </w:r>
+    </w:p>
+    <w:p>
+      <w:r>
+        <w:t xml:space="preserve">7.1 If you can switch between DRY and WET conditions (auto or manual condition selection), observe </w:t>
+      </w:r>
+      <w:proofErr w:type="spellStart"/>
+      <w:r>
+        <w:t>Avg</w:t>
+      </w:r>
+      <w:proofErr w:type="spellEnd"/>
+      <w:r>
+        <w:t xml:space="preserve"> Lap in both modes.</w:t>
+      </w:r>
+      <w:r>
+        <w:br/>
+        <w:t>7.2 In PROFILE mode:</w:t>
+      </w:r>
+      <w:r>
+        <w:br/>
+        <w:t xml:space="preserve">- For DRY → </w:t>
+      </w:r>
+      <w:proofErr w:type="spellStart"/>
+      <w:r>
+        <w:t>Avg</w:t>
+      </w:r>
+      <w:proofErr w:type="spellEnd"/>
+      <w:r>
+        <w:t xml:space="preserve"> Lap should use dry profile average.</w:t>
+      </w:r>
+      <w:r>
+        <w:br/>
+        <w:t xml:space="preserve">- For WET → </w:t>
+      </w:r>
+      <w:proofErr w:type="spellStart"/>
+      <w:r>
+        <w:t>Avg</w:t>
+      </w:r>
+      <w:proofErr w:type="spellEnd"/>
+      <w:r>
+        <w:t xml:space="preserve"> Lap should use wet profile average if defined, or fall back gracefully.</w:t>
+      </w:r>
+    </w:p>
+    <w:p>
+      <w:r>
+        <w:t>7.3 In LIVE mode:</w:t>
+      </w:r>
+      <w:r>
+        <w:br/>
+        <w:t xml:space="preserve">- For DRY → </w:t>
+      </w:r>
+      <w:proofErr w:type="spellStart"/>
+      <w:r>
+        <w:t>Avg</w:t>
+      </w:r>
+      <w:proofErr w:type="spellEnd"/>
+      <w:r>
+        <w:t xml:space="preserve"> Lap uses live average based on dry laps.</w:t>
+      </w:r>
+      <w:r>
+        <w:br/>
+        <w:t xml:space="preserve">- For WET → If the live model exposes wet-specific pacing, the value should update accordingly; if not, behaviour should still be stable and labelled as “Live </w:t>
+      </w:r>
+      <w:proofErr w:type="spellStart"/>
+      <w:r>
+        <w:t>avg</w:t>
+      </w:r>
+      <w:proofErr w:type="spellEnd"/>
+      <w:r>
+        <w:t>”.</w:t>
+      </w:r>
+    </w:p>
+    <w:p>
+      <w:r>
+        <w:t xml:space="preserve">If condition changes break or freeze the </w:t>
+      </w:r>
+      <w:proofErr w:type="spellStart"/>
+      <w:r>
+        <w:t>Avg</w:t>
+      </w:r>
+      <w:proofErr w:type="spellEnd"/>
+      <w:r>
+        <w:t xml:space="preserve"> Lap textbox, FAIL this step.</w:t>
+      </w:r>
+    </w:p>
+    <w:p/>
     <w:p/>
     <w:sectPr>
       <w:pgSz w:w="11906" w:h="16838"/>
@@ -922,6 +1677,232 @@
     </w:lvl>
   </w:abstractNum>
   <w:abstractNum w:abstractNumId="1" w15:restartNumberingAfterBreak="0">
+    <w:nsid w:val="173D34EB"/>
+    <w:multiLevelType w:val="multilevel"/>
+    <w:tmpl w:val="D7821F70"/>
+    <w:lvl w:ilvl="0">
+      <w:start w:val="1"/>
+      <w:numFmt w:val="decimal"/>
+      <w:lvlText w:val="%1."/>
+      <w:lvlJc w:val="left"/>
+      <w:pPr>
+        <w:tabs>
+          <w:tab w:val="num" w:pos="720"/>
+        </w:tabs>
+        <w:ind w:left="720" w:hanging="360"/>
+      </w:pPr>
+    </w:lvl>
+    <w:lvl w:ilvl="1" w:tentative="1">
+      <w:start w:val="1"/>
+      <w:numFmt w:val="decimal"/>
+      <w:lvlText w:val="%2."/>
+      <w:lvlJc w:val="left"/>
+      <w:pPr>
+        <w:tabs>
+          <w:tab w:val="num" w:pos="1440"/>
+        </w:tabs>
+        <w:ind w:left="1440" w:hanging="360"/>
+      </w:pPr>
+    </w:lvl>
+    <w:lvl w:ilvl="2" w:tentative="1">
+      <w:start w:val="1"/>
+      <w:numFmt w:val="decimal"/>
+      <w:lvlText w:val="%3."/>
+      <w:lvlJc w:val="left"/>
+      <w:pPr>
+        <w:tabs>
+          <w:tab w:val="num" w:pos="2160"/>
+        </w:tabs>
+        <w:ind w:left="2160" w:hanging="360"/>
+      </w:pPr>
+    </w:lvl>
+    <w:lvl w:ilvl="3" w:tentative="1">
+      <w:start w:val="1"/>
+      <w:numFmt w:val="decimal"/>
+      <w:lvlText w:val="%4."/>
+      <w:lvlJc w:val="left"/>
+      <w:pPr>
+        <w:tabs>
+          <w:tab w:val="num" w:pos="2880"/>
+        </w:tabs>
+        <w:ind w:left="2880" w:hanging="360"/>
+      </w:pPr>
+    </w:lvl>
+    <w:lvl w:ilvl="4" w:tentative="1">
+      <w:start w:val="1"/>
+      <w:numFmt w:val="decimal"/>
+      <w:lvlText w:val="%5."/>
+      <w:lvlJc w:val="left"/>
+      <w:pPr>
+        <w:tabs>
+          <w:tab w:val="num" w:pos="3600"/>
+        </w:tabs>
+        <w:ind w:left="3600" w:hanging="360"/>
+      </w:pPr>
+    </w:lvl>
+    <w:lvl w:ilvl="5" w:tentative="1">
+      <w:start w:val="1"/>
+      <w:numFmt w:val="decimal"/>
+      <w:lvlText w:val="%6."/>
+      <w:lvlJc w:val="left"/>
+      <w:pPr>
+        <w:tabs>
+          <w:tab w:val="num" w:pos="4320"/>
+        </w:tabs>
+        <w:ind w:left="4320" w:hanging="360"/>
+      </w:pPr>
+    </w:lvl>
+    <w:lvl w:ilvl="6" w:tentative="1">
+      <w:start w:val="1"/>
+      <w:numFmt w:val="decimal"/>
+      <w:lvlText w:val="%7."/>
+      <w:lvlJc w:val="left"/>
+      <w:pPr>
+        <w:tabs>
+          <w:tab w:val="num" w:pos="5040"/>
+        </w:tabs>
+        <w:ind w:left="5040" w:hanging="360"/>
+      </w:pPr>
+    </w:lvl>
+    <w:lvl w:ilvl="7" w:tentative="1">
+      <w:start w:val="1"/>
+      <w:numFmt w:val="decimal"/>
+      <w:lvlText w:val="%8."/>
+      <w:lvlJc w:val="left"/>
+      <w:pPr>
+        <w:tabs>
+          <w:tab w:val="num" w:pos="5760"/>
+        </w:tabs>
+        <w:ind w:left="5760" w:hanging="360"/>
+      </w:pPr>
+    </w:lvl>
+    <w:lvl w:ilvl="8" w:tentative="1">
+      <w:start w:val="1"/>
+      <w:numFmt w:val="decimal"/>
+      <w:lvlText w:val="%9."/>
+      <w:lvlJc w:val="left"/>
+      <w:pPr>
+        <w:tabs>
+          <w:tab w:val="num" w:pos="6480"/>
+        </w:tabs>
+        <w:ind w:left="6480" w:hanging="360"/>
+      </w:pPr>
+    </w:lvl>
+  </w:abstractNum>
+  <w:abstractNum w:abstractNumId="2" w15:restartNumberingAfterBreak="0">
+    <w:nsid w:val="1B8A3182"/>
+    <w:multiLevelType w:val="multilevel"/>
+    <w:tmpl w:val="EF46E224"/>
+    <w:lvl w:ilvl="0">
+      <w:start w:val="3"/>
+      <w:numFmt w:val="decimal"/>
+      <w:lvlText w:val="%1."/>
+      <w:lvlJc w:val="left"/>
+      <w:pPr>
+        <w:tabs>
+          <w:tab w:val="num" w:pos="720"/>
+        </w:tabs>
+        <w:ind w:left="720" w:hanging="360"/>
+      </w:pPr>
+    </w:lvl>
+    <w:lvl w:ilvl="1" w:tentative="1">
+      <w:start w:val="1"/>
+      <w:numFmt w:val="decimal"/>
+      <w:lvlText w:val="%2."/>
+      <w:lvlJc w:val="left"/>
+      <w:pPr>
+        <w:tabs>
+          <w:tab w:val="num" w:pos="1440"/>
+        </w:tabs>
+        <w:ind w:left="1440" w:hanging="360"/>
+      </w:pPr>
+    </w:lvl>
+    <w:lvl w:ilvl="2" w:tentative="1">
+      <w:start w:val="1"/>
+      <w:numFmt w:val="decimal"/>
+      <w:lvlText w:val="%3."/>
+      <w:lvlJc w:val="left"/>
+      <w:pPr>
+        <w:tabs>
+          <w:tab w:val="num" w:pos="2160"/>
+        </w:tabs>
+        <w:ind w:left="2160" w:hanging="360"/>
+      </w:pPr>
+    </w:lvl>
+    <w:lvl w:ilvl="3" w:tentative="1">
+      <w:start w:val="1"/>
+      <w:numFmt w:val="decimal"/>
+      <w:lvlText w:val="%4."/>
+      <w:lvlJc w:val="left"/>
+      <w:pPr>
+        <w:tabs>
+          <w:tab w:val="num" w:pos="2880"/>
+        </w:tabs>
+        <w:ind w:left="2880" w:hanging="360"/>
+      </w:pPr>
+    </w:lvl>
+    <w:lvl w:ilvl="4" w:tentative="1">
+      <w:start w:val="1"/>
+      <w:numFmt w:val="decimal"/>
+      <w:lvlText w:val="%5."/>
+      <w:lvlJc w:val="left"/>
+      <w:pPr>
+        <w:tabs>
+          <w:tab w:val="num" w:pos="3600"/>
+        </w:tabs>
+        <w:ind w:left="3600" w:hanging="360"/>
+      </w:pPr>
+    </w:lvl>
+    <w:lvl w:ilvl="5" w:tentative="1">
+      <w:start w:val="1"/>
+      <w:numFmt w:val="decimal"/>
+      <w:lvlText w:val="%6."/>
+      <w:lvlJc w:val="left"/>
+      <w:pPr>
+        <w:tabs>
+          <w:tab w:val="num" w:pos="4320"/>
+        </w:tabs>
+        <w:ind w:left="4320" w:hanging="360"/>
+      </w:pPr>
+    </w:lvl>
+    <w:lvl w:ilvl="6" w:tentative="1">
+      <w:start w:val="1"/>
+      <w:numFmt w:val="decimal"/>
+      <w:lvlText w:val="%7."/>
+      <w:lvlJc w:val="left"/>
+      <w:pPr>
+        <w:tabs>
+          <w:tab w:val="num" w:pos="5040"/>
+        </w:tabs>
+        <w:ind w:left="5040" w:hanging="360"/>
+      </w:pPr>
+    </w:lvl>
+    <w:lvl w:ilvl="7" w:tentative="1">
+      <w:start w:val="1"/>
+      <w:numFmt w:val="decimal"/>
+      <w:lvlText w:val="%8."/>
+      <w:lvlJc w:val="left"/>
+      <w:pPr>
+        <w:tabs>
+          <w:tab w:val="num" w:pos="5760"/>
+        </w:tabs>
+        <w:ind w:left="5760" w:hanging="360"/>
+      </w:pPr>
+    </w:lvl>
+    <w:lvl w:ilvl="8" w:tentative="1">
+      <w:start w:val="1"/>
+      <w:numFmt w:val="decimal"/>
+      <w:lvlText w:val="%9."/>
+      <w:lvlJc w:val="left"/>
+      <w:pPr>
+        <w:tabs>
+          <w:tab w:val="num" w:pos="6480"/>
+        </w:tabs>
+        <w:ind w:left="6480" w:hanging="360"/>
+      </w:pPr>
+    </w:lvl>
+  </w:abstractNum>
+  <w:abstractNum w:abstractNumId="3" w15:restartNumberingAfterBreak="0">
     <w:nsid w:val="1BD574FE"/>
     <w:multiLevelType w:val="multilevel"/>
     <w:tmpl w:val="2DA0ADFE"/>
@@ -1034,7 +2015,7 @@
       </w:pPr>
     </w:lvl>
   </w:abstractNum>
-  <w:abstractNum w:abstractNumId="2" w15:restartNumberingAfterBreak="0">
+  <w:abstractNum w:abstractNumId="4" w15:restartNumberingAfterBreak="0">
     <w:nsid w:val="34556D41"/>
     <w:multiLevelType w:val="multilevel"/>
     <w:tmpl w:val="35B26648"/>
@@ -1147,7 +2128,7 @@
       </w:pPr>
     </w:lvl>
   </w:abstractNum>
-  <w:abstractNum w:abstractNumId="3" w15:restartNumberingAfterBreak="0">
+  <w:abstractNum w:abstractNumId="5" w15:restartNumberingAfterBreak="0">
     <w:nsid w:val="443C7467"/>
     <w:multiLevelType w:val="multilevel"/>
     <w:tmpl w:val="D6400494"/>
@@ -1260,7 +2241,7 @@
       </w:pPr>
     </w:lvl>
   </w:abstractNum>
-  <w:abstractNum w:abstractNumId="4" w15:restartNumberingAfterBreak="0">
+  <w:abstractNum w:abstractNumId="6" w15:restartNumberingAfterBreak="0">
     <w:nsid w:val="48C27775"/>
     <w:multiLevelType w:val="multilevel"/>
     <w:tmpl w:val="31C0DB8A"/>
@@ -1373,7 +2354,7 @@
       </w:pPr>
     </w:lvl>
   </w:abstractNum>
-  <w:abstractNum w:abstractNumId="5" w15:restartNumberingAfterBreak="0">
+  <w:abstractNum w:abstractNumId="7" w15:restartNumberingAfterBreak="0">
     <w:nsid w:val="52CD4789"/>
     <w:multiLevelType w:val="multilevel"/>
     <w:tmpl w:val="4692DBA6"/>
@@ -1486,7 +2467,233 @@
       </w:pPr>
     </w:lvl>
   </w:abstractNum>
-  <w:abstractNum w:abstractNumId="6" w15:restartNumberingAfterBreak="0">
+  <w:abstractNum w:abstractNumId="8" w15:restartNumberingAfterBreak="0">
+    <w:nsid w:val="530369EC"/>
+    <w:multiLevelType w:val="multilevel"/>
+    <w:tmpl w:val="9C9ED500"/>
+    <w:lvl w:ilvl="0">
+      <w:start w:val="2"/>
+      <w:numFmt w:val="decimal"/>
+      <w:lvlText w:val="%1."/>
+      <w:lvlJc w:val="left"/>
+      <w:pPr>
+        <w:tabs>
+          <w:tab w:val="num" w:pos="720"/>
+        </w:tabs>
+        <w:ind w:left="720" w:hanging="360"/>
+      </w:pPr>
+    </w:lvl>
+    <w:lvl w:ilvl="1" w:tentative="1">
+      <w:start w:val="1"/>
+      <w:numFmt w:val="decimal"/>
+      <w:lvlText w:val="%2."/>
+      <w:lvlJc w:val="left"/>
+      <w:pPr>
+        <w:tabs>
+          <w:tab w:val="num" w:pos="1440"/>
+        </w:tabs>
+        <w:ind w:left="1440" w:hanging="360"/>
+      </w:pPr>
+    </w:lvl>
+    <w:lvl w:ilvl="2" w:tentative="1">
+      <w:start w:val="1"/>
+      <w:numFmt w:val="decimal"/>
+      <w:lvlText w:val="%3."/>
+      <w:lvlJc w:val="left"/>
+      <w:pPr>
+        <w:tabs>
+          <w:tab w:val="num" w:pos="2160"/>
+        </w:tabs>
+        <w:ind w:left="2160" w:hanging="360"/>
+      </w:pPr>
+    </w:lvl>
+    <w:lvl w:ilvl="3" w:tentative="1">
+      <w:start w:val="1"/>
+      <w:numFmt w:val="decimal"/>
+      <w:lvlText w:val="%4."/>
+      <w:lvlJc w:val="left"/>
+      <w:pPr>
+        <w:tabs>
+          <w:tab w:val="num" w:pos="2880"/>
+        </w:tabs>
+        <w:ind w:left="2880" w:hanging="360"/>
+      </w:pPr>
+    </w:lvl>
+    <w:lvl w:ilvl="4" w:tentative="1">
+      <w:start w:val="1"/>
+      <w:numFmt w:val="decimal"/>
+      <w:lvlText w:val="%5."/>
+      <w:lvlJc w:val="left"/>
+      <w:pPr>
+        <w:tabs>
+          <w:tab w:val="num" w:pos="3600"/>
+        </w:tabs>
+        <w:ind w:left="3600" w:hanging="360"/>
+      </w:pPr>
+    </w:lvl>
+    <w:lvl w:ilvl="5" w:tentative="1">
+      <w:start w:val="1"/>
+      <w:numFmt w:val="decimal"/>
+      <w:lvlText w:val="%6."/>
+      <w:lvlJc w:val="left"/>
+      <w:pPr>
+        <w:tabs>
+          <w:tab w:val="num" w:pos="4320"/>
+        </w:tabs>
+        <w:ind w:left="4320" w:hanging="360"/>
+      </w:pPr>
+    </w:lvl>
+    <w:lvl w:ilvl="6" w:tentative="1">
+      <w:start w:val="1"/>
+      <w:numFmt w:val="decimal"/>
+      <w:lvlText w:val="%7."/>
+      <w:lvlJc w:val="left"/>
+      <w:pPr>
+        <w:tabs>
+          <w:tab w:val="num" w:pos="5040"/>
+        </w:tabs>
+        <w:ind w:left="5040" w:hanging="360"/>
+      </w:pPr>
+    </w:lvl>
+    <w:lvl w:ilvl="7" w:tentative="1">
+      <w:start w:val="1"/>
+      <w:numFmt w:val="decimal"/>
+      <w:lvlText w:val="%8."/>
+      <w:lvlJc w:val="left"/>
+      <w:pPr>
+        <w:tabs>
+          <w:tab w:val="num" w:pos="5760"/>
+        </w:tabs>
+        <w:ind w:left="5760" w:hanging="360"/>
+      </w:pPr>
+    </w:lvl>
+    <w:lvl w:ilvl="8" w:tentative="1">
+      <w:start w:val="1"/>
+      <w:numFmt w:val="decimal"/>
+      <w:lvlText w:val="%9."/>
+      <w:lvlJc w:val="left"/>
+      <w:pPr>
+        <w:tabs>
+          <w:tab w:val="num" w:pos="6480"/>
+        </w:tabs>
+        <w:ind w:left="6480" w:hanging="360"/>
+      </w:pPr>
+    </w:lvl>
+  </w:abstractNum>
+  <w:abstractNum w:abstractNumId="9" w15:restartNumberingAfterBreak="0">
+    <w:nsid w:val="5EDB4EDE"/>
+    <w:multiLevelType w:val="multilevel"/>
+    <w:tmpl w:val="A8729962"/>
+    <w:lvl w:ilvl="0">
+      <w:start w:val="7"/>
+      <w:numFmt w:val="decimal"/>
+      <w:lvlText w:val="%1."/>
+      <w:lvlJc w:val="left"/>
+      <w:pPr>
+        <w:tabs>
+          <w:tab w:val="num" w:pos="720"/>
+        </w:tabs>
+        <w:ind w:left="720" w:hanging="360"/>
+      </w:pPr>
+    </w:lvl>
+    <w:lvl w:ilvl="1" w:tentative="1">
+      <w:start w:val="1"/>
+      <w:numFmt w:val="decimal"/>
+      <w:lvlText w:val="%2."/>
+      <w:lvlJc w:val="left"/>
+      <w:pPr>
+        <w:tabs>
+          <w:tab w:val="num" w:pos="1440"/>
+        </w:tabs>
+        <w:ind w:left="1440" w:hanging="360"/>
+      </w:pPr>
+    </w:lvl>
+    <w:lvl w:ilvl="2" w:tentative="1">
+      <w:start w:val="1"/>
+      <w:numFmt w:val="decimal"/>
+      <w:lvlText w:val="%3."/>
+      <w:lvlJc w:val="left"/>
+      <w:pPr>
+        <w:tabs>
+          <w:tab w:val="num" w:pos="2160"/>
+        </w:tabs>
+        <w:ind w:left="2160" w:hanging="360"/>
+      </w:pPr>
+    </w:lvl>
+    <w:lvl w:ilvl="3" w:tentative="1">
+      <w:start w:val="1"/>
+      <w:numFmt w:val="decimal"/>
+      <w:lvlText w:val="%4."/>
+      <w:lvlJc w:val="left"/>
+      <w:pPr>
+        <w:tabs>
+          <w:tab w:val="num" w:pos="2880"/>
+        </w:tabs>
+        <w:ind w:left="2880" w:hanging="360"/>
+      </w:pPr>
+    </w:lvl>
+    <w:lvl w:ilvl="4" w:tentative="1">
+      <w:start w:val="1"/>
+      <w:numFmt w:val="decimal"/>
+      <w:lvlText w:val="%5."/>
+      <w:lvlJc w:val="left"/>
+      <w:pPr>
+        <w:tabs>
+          <w:tab w:val="num" w:pos="3600"/>
+        </w:tabs>
+        <w:ind w:left="3600" w:hanging="360"/>
+      </w:pPr>
+    </w:lvl>
+    <w:lvl w:ilvl="5" w:tentative="1">
+      <w:start w:val="1"/>
+      <w:numFmt w:val="decimal"/>
+      <w:lvlText w:val="%6."/>
+      <w:lvlJc w:val="left"/>
+      <w:pPr>
+        <w:tabs>
+          <w:tab w:val="num" w:pos="4320"/>
+        </w:tabs>
+        <w:ind w:left="4320" w:hanging="360"/>
+      </w:pPr>
+    </w:lvl>
+    <w:lvl w:ilvl="6" w:tentative="1">
+      <w:start w:val="1"/>
+      <w:numFmt w:val="decimal"/>
+      <w:lvlText w:val="%7."/>
+      <w:lvlJc w:val="left"/>
+      <w:pPr>
+        <w:tabs>
+          <w:tab w:val="num" w:pos="5040"/>
+        </w:tabs>
+        <w:ind w:left="5040" w:hanging="360"/>
+      </w:pPr>
+    </w:lvl>
+    <w:lvl w:ilvl="7" w:tentative="1">
+      <w:start w:val="1"/>
+      <w:numFmt w:val="decimal"/>
+      <w:lvlText w:val="%8."/>
+      <w:lvlJc w:val="left"/>
+      <w:pPr>
+        <w:tabs>
+          <w:tab w:val="num" w:pos="5760"/>
+        </w:tabs>
+        <w:ind w:left="5760" w:hanging="360"/>
+      </w:pPr>
+    </w:lvl>
+    <w:lvl w:ilvl="8" w:tentative="1">
+      <w:start w:val="1"/>
+      <w:numFmt w:val="decimal"/>
+      <w:lvlText w:val="%9."/>
+      <w:lvlJc w:val="left"/>
+      <w:pPr>
+        <w:tabs>
+          <w:tab w:val="num" w:pos="6480"/>
+        </w:tabs>
+        <w:ind w:left="6480" w:hanging="360"/>
+      </w:pPr>
+    </w:lvl>
+  </w:abstractNum>
+  <w:abstractNum w:abstractNumId="10" w15:restartNumberingAfterBreak="0">
     <w:nsid w:val="611F1E51"/>
     <w:multiLevelType w:val="multilevel"/>
     <w:tmpl w:val="67F21D1C"/>
@@ -1599,7 +2806,7 @@
       </w:pPr>
     </w:lvl>
   </w:abstractNum>
-  <w:abstractNum w:abstractNumId="7" w15:restartNumberingAfterBreak="0">
+  <w:abstractNum w:abstractNumId="11" w15:restartNumberingAfterBreak="0">
     <w:nsid w:val="615249E7"/>
     <w:multiLevelType w:val="multilevel"/>
     <w:tmpl w:val="D512AD58"/>
@@ -1712,7 +2919,233 @@
       </w:pPr>
     </w:lvl>
   </w:abstractNum>
-  <w:abstractNum w:abstractNumId="8" w15:restartNumberingAfterBreak="0">
+  <w:abstractNum w:abstractNumId="12" w15:restartNumberingAfterBreak="0">
+    <w:nsid w:val="63B2009D"/>
+    <w:multiLevelType w:val="multilevel"/>
+    <w:tmpl w:val="8F9256E8"/>
+    <w:lvl w:ilvl="0">
+      <w:start w:val="4"/>
+      <w:numFmt w:val="decimal"/>
+      <w:lvlText w:val="%1."/>
+      <w:lvlJc w:val="left"/>
+      <w:pPr>
+        <w:tabs>
+          <w:tab w:val="num" w:pos="720"/>
+        </w:tabs>
+        <w:ind w:left="720" w:hanging="360"/>
+      </w:pPr>
+    </w:lvl>
+    <w:lvl w:ilvl="1" w:tentative="1">
+      <w:start w:val="1"/>
+      <w:numFmt w:val="decimal"/>
+      <w:lvlText w:val="%2."/>
+      <w:lvlJc w:val="left"/>
+      <w:pPr>
+        <w:tabs>
+          <w:tab w:val="num" w:pos="1440"/>
+        </w:tabs>
+        <w:ind w:left="1440" w:hanging="360"/>
+      </w:pPr>
+    </w:lvl>
+    <w:lvl w:ilvl="2" w:tentative="1">
+      <w:start w:val="1"/>
+      <w:numFmt w:val="decimal"/>
+      <w:lvlText w:val="%3."/>
+      <w:lvlJc w:val="left"/>
+      <w:pPr>
+        <w:tabs>
+          <w:tab w:val="num" w:pos="2160"/>
+        </w:tabs>
+        <w:ind w:left="2160" w:hanging="360"/>
+      </w:pPr>
+    </w:lvl>
+    <w:lvl w:ilvl="3" w:tentative="1">
+      <w:start w:val="1"/>
+      <w:numFmt w:val="decimal"/>
+      <w:lvlText w:val="%4."/>
+      <w:lvlJc w:val="left"/>
+      <w:pPr>
+        <w:tabs>
+          <w:tab w:val="num" w:pos="2880"/>
+        </w:tabs>
+        <w:ind w:left="2880" w:hanging="360"/>
+      </w:pPr>
+    </w:lvl>
+    <w:lvl w:ilvl="4" w:tentative="1">
+      <w:start w:val="1"/>
+      <w:numFmt w:val="decimal"/>
+      <w:lvlText w:val="%5."/>
+      <w:lvlJc w:val="left"/>
+      <w:pPr>
+        <w:tabs>
+          <w:tab w:val="num" w:pos="3600"/>
+        </w:tabs>
+        <w:ind w:left="3600" w:hanging="360"/>
+      </w:pPr>
+    </w:lvl>
+    <w:lvl w:ilvl="5" w:tentative="1">
+      <w:start w:val="1"/>
+      <w:numFmt w:val="decimal"/>
+      <w:lvlText w:val="%6."/>
+      <w:lvlJc w:val="left"/>
+      <w:pPr>
+        <w:tabs>
+          <w:tab w:val="num" w:pos="4320"/>
+        </w:tabs>
+        <w:ind w:left="4320" w:hanging="360"/>
+      </w:pPr>
+    </w:lvl>
+    <w:lvl w:ilvl="6" w:tentative="1">
+      <w:start w:val="1"/>
+      <w:numFmt w:val="decimal"/>
+      <w:lvlText w:val="%7."/>
+      <w:lvlJc w:val="left"/>
+      <w:pPr>
+        <w:tabs>
+          <w:tab w:val="num" w:pos="5040"/>
+        </w:tabs>
+        <w:ind w:left="5040" w:hanging="360"/>
+      </w:pPr>
+    </w:lvl>
+    <w:lvl w:ilvl="7" w:tentative="1">
+      <w:start w:val="1"/>
+      <w:numFmt w:val="decimal"/>
+      <w:lvlText w:val="%8."/>
+      <w:lvlJc w:val="left"/>
+      <w:pPr>
+        <w:tabs>
+          <w:tab w:val="num" w:pos="5760"/>
+        </w:tabs>
+        <w:ind w:left="5760" w:hanging="360"/>
+      </w:pPr>
+    </w:lvl>
+    <w:lvl w:ilvl="8" w:tentative="1">
+      <w:start w:val="1"/>
+      <w:numFmt w:val="decimal"/>
+      <w:lvlText w:val="%9."/>
+      <w:lvlJc w:val="left"/>
+      <w:pPr>
+        <w:tabs>
+          <w:tab w:val="num" w:pos="6480"/>
+        </w:tabs>
+        <w:ind w:left="6480" w:hanging="360"/>
+      </w:pPr>
+    </w:lvl>
+  </w:abstractNum>
+  <w:abstractNum w:abstractNumId="13" w15:restartNumberingAfterBreak="0">
+    <w:nsid w:val="679D4A3D"/>
+    <w:multiLevelType w:val="multilevel"/>
+    <w:tmpl w:val="A712EB3E"/>
+    <w:lvl w:ilvl="0">
+      <w:start w:val="5"/>
+      <w:numFmt w:val="decimal"/>
+      <w:lvlText w:val="%1."/>
+      <w:lvlJc w:val="left"/>
+      <w:pPr>
+        <w:tabs>
+          <w:tab w:val="num" w:pos="720"/>
+        </w:tabs>
+        <w:ind w:left="720" w:hanging="360"/>
+      </w:pPr>
+    </w:lvl>
+    <w:lvl w:ilvl="1" w:tentative="1">
+      <w:start w:val="1"/>
+      <w:numFmt w:val="decimal"/>
+      <w:lvlText w:val="%2."/>
+      <w:lvlJc w:val="left"/>
+      <w:pPr>
+        <w:tabs>
+          <w:tab w:val="num" w:pos="1440"/>
+        </w:tabs>
+        <w:ind w:left="1440" w:hanging="360"/>
+      </w:pPr>
+    </w:lvl>
+    <w:lvl w:ilvl="2" w:tentative="1">
+      <w:start w:val="1"/>
+      <w:numFmt w:val="decimal"/>
+      <w:lvlText w:val="%3."/>
+      <w:lvlJc w:val="left"/>
+      <w:pPr>
+        <w:tabs>
+          <w:tab w:val="num" w:pos="2160"/>
+        </w:tabs>
+        <w:ind w:left="2160" w:hanging="360"/>
+      </w:pPr>
+    </w:lvl>
+    <w:lvl w:ilvl="3" w:tentative="1">
+      <w:start w:val="1"/>
+      <w:numFmt w:val="decimal"/>
+      <w:lvlText w:val="%4."/>
+      <w:lvlJc w:val="left"/>
+      <w:pPr>
+        <w:tabs>
+          <w:tab w:val="num" w:pos="2880"/>
+        </w:tabs>
+        <w:ind w:left="2880" w:hanging="360"/>
+      </w:pPr>
+    </w:lvl>
+    <w:lvl w:ilvl="4" w:tentative="1">
+      <w:start w:val="1"/>
+      <w:numFmt w:val="decimal"/>
+      <w:lvlText w:val="%5."/>
+      <w:lvlJc w:val="left"/>
+      <w:pPr>
+        <w:tabs>
+          <w:tab w:val="num" w:pos="3600"/>
+        </w:tabs>
+        <w:ind w:left="3600" w:hanging="360"/>
+      </w:pPr>
+    </w:lvl>
+    <w:lvl w:ilvl="5" w:tentative="1">
+      <w:start w:val="1"/>
+      <w:numFmt w:val="decimal"/>
+      <w:lvlText w:val="%6."/>
+      <w:lvlJc w:val="left"/>
+      <w:pPr>
+        <w:tabs>
+          <w:tab w:val="num" w:pos="4320"/>
+        </w:tabs>
+        <w:ind w:left="4320" w:hanging="360"/>
+      </w:pPr>
+    </w:lvl>
+    <w:lvl w:ilvl="6" w:tentative="1">
+      <w:start w:val="1"/>
+      <w:numFmt w:val="decimal"/>
+      <w:lvlText w:val="%7."/>
+      <w:lvlJc w:val="left"/>
+      <w:pPr>
+        <w:tabs>
+          <w:tab w:val="num" w:pos="5040"/>
+        </w:tabs>
+        <w:ind w:left="5040" w:hanging="360"/>
+      </w:pPr>
+    </w:lvl>
+    <w:lvl w:ilvl="7" w:tentative="1">
+      <w:start w:val="1"/>
+      <w:numFmt w:val="decimal"/>
+      <w:lvlText w:val="%8."/>
+      <w:lvlJc w:val="left"/>
+      <w:pPr>
+        <w:tabs>
+          <w:tab w:val="num" w:pos="5760"/>
+        </w:tabs>
+        <w:ind w:left="5760" w:hanging="360"/>
+      </w:pPr>
+    </w:lvl>
+    <w:lvl w:ilvl="8" w:tentative="1">
+      <w:start w:val="1"/>
+      <w:numFmt w:val="decimal"/>
+      <w:lvlText w:val="%9."/>
+      <w:lvlJc w:val="left"/>
+      <w:pPr>
+        <w:tabs>
+          <w:tab w:val="num" w:pos="6480"/>
+        </w:tabs>
+        <w:ind w:left="6480" w:hanging="360"/>
+      </w:pPr>
+    </w:lvl>
+  </w:abstractNum>
+  <w:abstractNum w:abstractNumId="14" w15:restartNumberingAfterBreak="0">
     <w:nsid w:val="6C4F5E86"/>
     <w:multiLevelType w:val="multilevel"/>
     <w:tmpl w:val="0EF630EE"/>
@@ -1825,32 +3258,282 @@
       </w:pPr>
     </w:lvl>
   </w:abstractNum>
+  <w:abstractNum w:abstractNumId="15" w15:restartNumberingAfterBreak="0">
+    <w:nsid w:val="778334C8"/>
+    <w:multiLevelType w:val="multilevel"/>
+    <w:tmpl w:val="3670F20C"/>
+    <w:lvl w:ilvl="0">
+      <w:start w:val="1"/>
+      <w:numFmt w:val="decimal"/>
+      <w:lvlText w:val="%1."/>
+      <w:lvlJc w:val="left"/>
+      <w:pPr>
+        <w:tabs>
+          <w:tab w:val="num" w:pos="720"/>
+        </w:tabs>
+        <w:ind w:left="720" w:hanging="360"/>
+      </w:pPr>
+    </w:lvl>
+    <w:lvl w:ilvl="1" w:tentative="1">
+      <w:start w:val="1"/>
+      <w:numFmt w:val="decimal"/>
+      <w:lvlText w:val="%2."/>
+      <w:lvlJc w:val="left"/>
+      <w:pPr>
+        <w:tabs>
+          <w:tab w:val="num" w:pos="1440"/>
+        </w:tabs>
+        <w:ind w:left="1440" w:hanging="360"/>
+      </w:pPr>
+    </w:lvl>
+    <w:lvl w:ilvl="2" w:tentative="1">
+      <w:start w:val="1"/>
+      <w:numFmt w:val="decimal"/>
+      <w:lvlText w:val="%3."/>
+      <w:lvlJc w:val="left"/>
+      <w:pPr>
+        <w:tabs>
+          <w:tab w:val="num" w:pos="2160"/>
+        </w:tabs>
+        <w:ind w:left="2160" w:hanging="360"/>
+      </w:pPr>
+    </w:lvl>
+    <w:lvl w:ilvl="3" w:tentative="1">
+      <w:start w:val="1"/>
+      <w:numFmt w:val="decimal"/>
+      <w:lvlText w:val="%4."/>
+      <w:lvlJc w:val="left"/>
+      <w:pPr>
+        <w:tabs>
+          <w:tab w:val="num" w:pos="2880"/>
+        </w:tabs>
+        <w:ind w:left="2880" w:hanging="360"/>
+      </w:pPr>
+    </w:lvl>
+    <w:lvl w:ilvl="4" w:tentative="1">
+      <w:start w:val="1"/>
+      <w:numFmt w:val="decimal"/>
+      <w:lvlText w:val="%5."/>
+      <w:lvlJc w:val="left"/>
+      <w:pPr>
+        <w:tabs>
+          <w:tab w:val="num" w:pos="3600"/>
+        </w:tabs>
+        <w:ind w:left="3600" w:hanging="360"/>
+      </w:pPr>
+    </w:lvl>
+    <w:lvl w:ilvl="5" w:tentative="1">
+      <w:start w:val="1"/>
+      <w:numFmt w:val="decimal"/>
+      <w:lvlText w:val="%6."/>
+      <w:lvlJc w:val="left"/>
+      <w:pPr>
+        <w:tabs>
+          <w:tab w:val="num" w:pos="4320"/>
+        </w:tabs>
+        <w:ind w:left="4320" w:hanging="360"/>
+      </w:pPr>
+    </w:lvl>
+    <w:lvl w:ilvl="6" w:tentative="1">
+      <w:start w:val="1"/>
+      <w:numFmt w:val="decimal"/>
+      <w:lvlText w:val="%7."/>
+      <w:lvlJc w:val="left"/>
+      <w:pPr>
+        <w:tabs>
+          <w:tab w:val="num" w:pos="5040"/>
+        </w:tabs>
+        <w:ind w:left="5040" w:hanging="360"/>
+      </w:pPr>
+    </w:lvl>
+    <w:lvl w:ilvl="7" w:tentative="1">
+      <w:start w:val="1"/>
+      <w:numFmt w:val="decimal"/>
+      <w:lvlText w:val="%8."/>
+      <w:lvlJc w:val="left"/>
+      <w:pPr>
+        <w:tabs>
+          <w:tab w:val="num" w:pos="5760"/>
+        </w:tabs>
+        <w:ind w:left="5760" w:hanging="360"/>
+      </w:pPr>
+    </w:lvl>
+    <w:lvl w:ilvl="8" w:tentative="1">
+      <w:start w:val="1"/>
+      <w:numFmt w:val="decimal"/>
+      <w:lvlText w:val="%9."/>
+      <w:lvlJc w:val="left"/>
+      <w:pPr>
+        <w:tabs>
+          <w:tab w:val="num" w:pos="6480"/>
+        </w:tabs>
+        <w:ind w:left="6480" w:hanging="360"/>
+      </w:pPr>
+    </w:lvl>
+  </w:abstractNum>
+  <w:abstractNum w:abstractNumId="16" w15:restartNumberingAfterBreak="0">
+    <w:nsid w:val="7F1F1014"/>
+    <w:multiLevelType w:val="multilevel"/>
+    <w:tmpl w:val="FD9A8274"/>
+    <w:lvl w:ilvl="0">
+      <w:start w:val="6"/>
+      <w:numFmt w:val="decimal"/>
+      <w:lvlText w:val="%1."/>
+      <w:lvlJc w:val="left"/>
+      <w:pPr>
+        <w:tabs>
+          <w:tab w:val="num" w:pos="720"/>
+        </w:tabs>
+        <w:ind w:left="720" w:hanging="360"/>
+      </w:pPr>
+    </w:lvl>
+    <w:lvl w:ilvl="1" w:tentative="1">
+      <w:start w:val="1"/>
+      <w:numFmt w:val="decimal"/>
+      <w:lvlText w:val="%2."/>
+      <w:lvlJc w:val="left"/>
+      <w:pPr>
+        <w:tabs>
+          <w:tab w:val="num" w:pos="1440"/>
+        </w:tabs>
+        <w:ind w:left="1440" w:hanging="360"/>
+      </w:pPr>
+    </w:lvl>
+    <w:lvl w:ilvl="2" w:tentative="1">
+      <w:start w:val="1"/>
+      <w:numFmt w:val="decimal"/>
+      <w:lvlText w:val="%3."/>
+      <w:lvlJc w:val="left"/>
+      <w:pPr>
+        <w:tabs>
+          <w:tab w:val="num" w:pos="2160"/>
+        </w:tabs>
+        <w:ind w:left="2160" w:hanging="360"/>
+      </w:pPr>
+    </w:lvl>
+    <w:lvl w:ilvl="3" w:tentative="1">
+      <w:start w:val="1"/>
+      <w:numFmt w:val="decimal"/>
+      <w:lvlText w:val="%4."/>
+      <w:lvlJc w:val="left"/>
+      <w:pPr>
+        <w:tabs>
+          <w:tab w:val="num" w:pos="2880"/>
+        </w:tabs>
+        <w:ind w:left="2880" w:hanging="360"/>
+      </w:pPr>
+    </w:lvl>
+    <w:lvl w:ilvl="4" w:tentative="1">
+      <w:start w:val="1"/>
+      <w:numFmt w:val="decimal"/>
+      <w:lvlText w:val="%5."/>
+      <w:lvlJc w:val="left"/>
+      <w:pPr>
+        <w:tabs>
+          <w:tab w:val="num" w:pos="3600"/>
+        </w:tabs>
+        <w:ind w:left="3600" w:hanging="360"/>
+      </w:pPr>
+    </w:lvl>
+    <w:lvl w:ilvl="5" w:tentative="1">
+      <w:start w:val="1"/>
+      <w:numFmt w:val="decimal"/>
+      <w:lvlText w:val="%6."/>
+      <w:lvlJc w:val="left"/>
+      <w:pPr>
+        <w:tabs>
+          <w:tab w:val="num" w:pos="4320"/>
+        </w:tabs>
+        <w:ind w:left="4320" w:hanging="360"/>
+      </w:pPr>
+    </w:lvl>
+    <w:lvl w:ilvl="6" w:tentative="1">
+      <w:start w:val="1"/>
+      <w:numFmt w:val="decimal"/>
+      <w:lvlText w:val="%7."/>
+      <w:lvlJc w:val="left"/>
+      <w:pPr>
+        <w:tabs>
+          <w:tab w:val="num" w:pos="5040"/>
+        </w:tabs>
+        <w:ind w:left="5040" w:hanging="360"/>
+      </w:pPr>
+    </w:lvl>
+    <w:lvl w:ilvl="7" w:tentative="1">
+      <w:start w:val="1"/>
+      <w:numFmt w:val="decimal"/>
+      <w:lvlText w:val="%8."/>
+      <w:lvlJc w:val="left"/>
+      <w:pPr>
+        <w:tabs>
+          <w:tab w:val="num" w:pos="5760"/>
+        </w:tabs>
+        <w:ind w:left="5760" w:hanging="360"/>
+      </w:pPr>
+    </w:lvl>
+    <w:lvl w:ilvl="8" w:tentative="1">
+      <w:start w:val="1"/>
+      <w:numFmt w:val="decimal"/>
+      <w:lvlText w:val="%9."/>
+      <w:lvlJc w:val="left"/>
+      <w:pPr>
+        <w:tabs>
+          <w:tab w:val="num" w:pos="6480"/>
+        </w:tabs>
+        <w:ind w:left="6480" w:hanging="360"/>
+      </w:pPr>
+    </w:lvl>
+  </w:abstractNum>
   <w:num w:numId="1" w16cid:durableId="230194406">
-    <w:abstractNumId w:val="3"/>
+    <w:abstractNumId w:val="5"/>
   </w:num>
   <w:num w:numId="2" w16cid:durableId="1567952902">
+    <w:abstractNumId w:val="11"/>
+  </w:num>
+  <w:num w:numId="3" w16cid:durableId="328599113">
+    <w:abstractNumId w:val="10"/>
+  </w:num>
+  <w:num w:numId="4" w16cid:durableId="265772980">
     <w:abstractNumId w:val="7"/>
   </w:num>
-  <w:num w:numId="3" w16cid:durableId="328599113">
+  <w:num w:numId="5" w16cid:durableId="1582717241">
     <w:abstractNumId w:val="6"/>
   </w:num>
-  <w:num w:numId="4" w16cid:durableId="265772980">
-    <w:abstractNumId w:val="5"/>
-  </w:num>
-  <w:num w:numId="5" w16cid:durableId="1582717241">
+  <w:num w:numId="6" w16cid:durableId="649140312">
     <w:abstractNumId w:val="4"/>
-  </w:num>
-  <w:num w:numId="6" w16cid:durableId="649140312">
-    <w:abstractNumId w:val="2"/>
   </w:num>
   <w:num w:numId="7" w16cid:durableId="1229877574">
     <w:abstractNumId w:val="0"/>
   </w:num>
   <w:num w:numId="8" w16cid:durableId="1427843638">
+    <w:abstractNumId w:val="14"/>
+  </w:num>
+  <w:num w:numId="9" w16cid:durableId="1290088827">
+    <w:abstractNumId w:val="3"/>
+  </w:num>
+  <w:num w:numId="10" w16cid:durableId="589971700">
+    <w:abstractNumId w:val="15"/>
+  </w:num>
+  <w:num w:numId="11" w16cid:durableId="1101534481">
+    <w:abstractNumId w:val="1"/>
+  </w:num>
+  <w:num w:numId="12" w16cid:durableId="1901746142">
     <w:abstractNumId w:val="8"/>
   </w:num>
-  <w:num w:numId="9" w16cid:durableId="1290088827">
-    <w:abstractNumId w:val="1"/>
+  <w:num w:numId="13" w16cid:durableId="2108235750">
+    <w:abstractNumId w:val="2"/>
+  </w:num>
+  <w:num w:numId="14" w16cid:durableId="1152016159">
+    <w:abstractNumId w:val="12"/>
+  </w:num>
+  <w:num w:numId="15" w16cid:durableId="706292651">
+    <w:abstractNumId w:val="13"/>
+  </w:num>
+  <w:num w:numId="16" w16cid:durableId="553852074">
+    <w:abstractNumId w:val="16"/>
+  </w:num>
+  <w:num w:numId="17" w16cid:durableId="1745957367">
+    <w:abstractNumId w:val="9"/>
   </w:num>
 </w:numbering>
 </file>

</xml_diff>

<commit_message>
Update task backlog and test script documents
Revised Codex task backlog spreadsheet and Phase 1 & 2 test script document to reflect latest project changes and requirements.
</commit_message>
<xml_diff>
--- a/Docs/Phase 1 and 2 Test Script-20251202.docx
+++ b/Docs/Phase 1 and 2 Test Script-20251202.docx
@@ -93,9 +93,23 @@
           <w:ilvl w:val="0"/>
           <w:numId w:val="2"/>
         </w:numPr>
+        <w:rPr>
+          <w:color w:val="EE0000"/>
+        </w:rPr>
       </w:pPr>
       <w:r>
         <w:t>TEST LALA-038 – LIVE SNAPSHOT RESET</w:t>
+      </w:r>
+      <w:r>
+        <w:t xml:space="preserve"> </w:t>
+      </w:r>
+      <w:r>
+        <w:rPr>
+          <w:b/>
+          <w:bCs/>
+          <w:color w:val="EE0000"/>
+        </w:rPr>
+        <w:t>PASS</w:t>
       </w:r>
     </w:p>
     <w:p>
@@ -193,6 +207,17 @@
       <w:r>
         <w:t>TEST LALA-028 – LIVE MAX TANK + "SET LIVE"</w:t>
       </w:r>
+      <w:r>
+        <w:t xml:space="preserve"> </w:t>
+      </w:r>
+      <w:r>
+        <w:rPr>
+          <w:b/>
+          <w:bCs/>
+          <w:color w:val="EE0000"/>
+        </w:rPr>
+        <w:t>PASS</w:t>
+      </w:r>
     </w:p>
     <w:p>
       <w:r>
@@ -243,6 +268,9 @@
       <w:r>
         <w:br/>
         <w:t>2.8 Confirm:</w:t>
+      </w:r>
+      <w:r>
+        <w:t xml:space="preserve">    </w:t>
       </w:r>
       <w:r>
         <w:br/>
@@ -274,6 +302,17 @@
       <w:r>
         <w:t>TEST LALA-036 – CONTINUOUS DRIVE TIME AFTER ZERO</w:t>
       </w:r>
+      <w:r>
+        <w:t xml:space="preserve"> </w:t>
+      </w:r>
+      <w:r>
+        <w:rPr>
+          <w:b/>
+          <w:bCs/>
+          <w:color w:val="EE0000"/>
+        </w:rPr>
+        <w:t>PARTIAL PASS</w:t>
+      </w:r>
     </w:p>
     <w:p>
       <w:r>
@@ -317,6 +356,23 @@
       <w:r>
         <w:br/>
         <w:t>- No plateaus or sudden jumps.</w:t>
+      </w:r>
+    </w:p>
+    <w:p>
+      <w:pPr>
+        <w:rPr>
+          <w:b/>
+          <w:bCs/>
+          <w:color w:val="EE0000"/>
+        </w:rPr>
+      </w:pPr>
+      <w:r>
+        <w:rPr>
+          <w:b/>
+          <w:bCs/>
+          <w:color w:val="EE0000"/>
+        </w:rPr>
+        <w:t>Issue: When we reach a lapped state the drive time should jump to lower values as you do not need the extra lap.</w:t>
       </w:r>
     </w:p>
     <w:p>
@@ -336,6 +392,25 @@
       <w:r>
         <w:t>TEST LALA-037 – LEADER SIMHUB PARAMETERS</w:t>
       </w:r>
+      <w:r>
+        <w:t xml:space="preserve"> </w:t>
+      </w:r>
+      <w:r>
+        <w:rPr>
+          <w:b/>
+          <w:bCs/>
+          <w:color w:val="EE0000"/>
+        </w:rPr>
+        <w:t>PASS</w:t>
+      </w:r>
+      <w:r>
+        <w:rPr>
+          <w:b/>
+          <w:bCs/>
+          <w:color w:val="EE0000"/>
+        </w:rPr>
+        <w:t xml:space="preserve"> (See Optimise note)</w:t>
+      </w:r>
     </w:p>
     <w:p>
       <w:r>
@@ -379,6 +454,7 @@
     </w:p>
     <w:p>
       <w:r>
+        <w:lastRenderedPageBreak/>
         <w:t>4.5 Verify:</w:t>
       </w:r>
       <w:r>
@@ -408,7 +484,6 @@
     </w:p>
     <w:p>
       <w:r>
-        <w:lastRenderedPageBreak/>
         <w:t>4.6 Load a segment with no leader data or a non-timed session.</w:t>
       </w:r>
       <w:r>
@@ -418,6 +493,23 @@
       <w:r>
         <w:br/>
         <w:t>4.8 Values must not persist from the previous session.</w:t>
+      </w:r>
+    </w:p>
+    <w:p>
+      <w:pPr>
+        <w:rPr>
+          <w:b/>
+          <w:bCs/>
+          <w:color w:val="EE0000"/>
+        </w:rPr>
+      </w:pPr>
+      <w:r>
+        <w:rPr>
+          <w:b/>
+          <w:bCs/>
+          <w:color w:val="EE0000"/>
+        </w:rPr>
+        <w:t>Optimise: Leader pace should use similar rejection criteria to the user pace model</w:t>
       </w:r>
     </w:p>
     <w:p>
@@ -510,6 +602,17 @@
       <w:r>
         <w:t>TEST LALA-033 – CONFIDENCE MODEL</w:t>
       </w:r>
+      <w:r>
+        <w:t xml:space="preserve"> </w:t>
+      </w:r>
+      <w:r>
+        <w:rPr>
+          <w:b/>
+          <w:bCs/>
+          <w:color w:val="EE0000"/>
+        </w:rPr>
+        <w:t>PASS so far</w:t>
+      </w:r>
     </w:p>
     <w:p>
       <w:r>
@@ -523,6 +626,17 @@
         <w:t>6.1 Load a combo with no seeded data.</w:t>
       </w:r>
       <w:r>
+        <w:t xml:space="preserve"> </w:t>
+      </w:r>
+      <w:r>
+        <w:rPr>
+          <w:b/>
+          <w:bCs/>
+          <w:color w:val="EE0000"/>
+        </w:rPr>
+        <w:t>TBC</w:t>
+      </w:r>
+      <w:r>
         <w:br/>
         <w:t>6.2 Confirm:</w:t>
       </w:r>
@@ -561,6 +675,9 @@
       </w:r>
       <w:r>
         <w:br/>
+      </w:r>
+      <w:r>
+        <w:lastRenderedPageBreak/>
         <w:t>6.8 Change car/track entirely.</w:t>
       </w:r>
       <w:r>
@@ -588,7 +705,6 @@
     </w:p>
     <w:p>
       <w:r>
-        <w:lastRenderedPageBreak/>
         <w:pict w14:anchorId="41193251">
           <v:rect id="_x0000_i1039" style="width:0;height:1.5pt" o:hralign="center" o:hrstd="t" o:hr="t" fillcolor="#a0a0a0" stroked="f"/>
         </w:pict>
@@ -699,11 +815,45 @@
       </w:r>
       <w:r>
         <w:br/>
-        <w:t>- "Yes" saves the planner data to profile.</w:t>
-      </w:r>
+        <w:t xml:space="preserve">- "Yes" saves the planner data to </w:t>
+      </w:r>
+      <w:proofErr w:type="spellStart"/>
+      <w:proofErr w:type="gramStart"/>
+      <w:r>
+        <w:t>profile.</w:t>
+      </w:r>
+      <w:r>
+        <w:rPr>
+          <w:b/>
+          <w:bCs/>
+          <w:color w:val="EE0000"/>
+        </w:rPr>
+        <w:t>PASS</w:t>
+      </w:r>
+      <w:proofErr w:type="spellEnd"/>
+      <w:proofErr w:type="gramEnd"/>
       <w:r>
         <w:br/>
         <w:t>- "No" exits without saving.</w:t>
+      </w:r>
+      <w:r>
+        <w:t xml:space="preserve"> </w:t>
+      </w:r>
+      <w:r>
+        <w:rPr>
+          <w:b/>
+          <w:bCs/>
+          <w:color w:val="EE0000"/>
+        </w:rPr>
+        <w:t>PASS</w:t>
+      </w:r>
+      <w:r>
+        <w:rPr>
+          <w:b/>
+          <w:bCs/>
+          <w:color w:val="EE0000"/>
+        </w:rPr>
+        <w:t xml:space="preserve"> (saves PB but that is okay)</w:t>
       </w:r>
     </w:p>
     <w:p>
@@ -723,6 +873,17 @@
       <w:r>
         <w:t>TEST LALA-022 – REFRESH BUTTON</w:t>
       </w:r>
+      <w:r>
+        <w:t xml:space="preserve"> </w:t>
+      </w:r>
+      <w:r>
+        <w:rPr>
+          <w:b/>
+          <w:bCs/>
+          <w:color w:val="EE0000"/>
+        </w:rPr>
+        <w:t>Needs further investigation</w:t>
+      </w:r>
     </w:p>
     <w:p>
       <w:r>
@@ -757,11 +918,18 @@
       </w:r>
       <w:r>
         <w:br/>
-        <w:t>- Live fuel samples, confidence, leader pace remain unchanged.</w:t>
-      </w:r>
-    </w:p>
-    <w:p>
-      <w:r>
+        <w:t xml:space="preserve">- Live fuel samples, confidence, leader pace </w:t>
+      </w:r>
+      <w:r>
+        <w:t>remains</w:t>
+      </w:r>
+      <w:r>
+        <w:t xml:space="preserve"> unchanged.</w:t>
+      </w:r>
+    </w:p>
+    <w:p>
+      <w:r>
+        <w:lastRenderedPageBreak/>
         <w:t>8.4 Induce mild desync (switch replays quickly, jump sessions, etc).</w:t>
       </w:r>
       <w:r>
@@ -775,7 +943,6 @@
     </w:p>
     <w:p>
       <w:r>
-        <w:lastRenderedPageBreak/>
         <w:t>8.7 Confirm Refresh NEVER:</w:t>
       </w:r>
       <w:r>
@@ -825,7 +992,7 @@
     <w:p>
       <w:r>
         <w:pict w14:anchorId="7DC0C753">
-          <v:rect id="_x0000_i1132" style="width:0;height:1.5pt" o:hralign="center" o:hrstd="t" o:hr="t" fillcolor="#a0a0a0" stroked="f"/>
+          <v:rect id="_x0000_i1042" style="width:0;height:1.5pt" o:hralign="center" o:hrstd="t" o:hr="t" fillcolor="#a0a0a0" stroked="f"/>
         </w:pict>
       </w:r>
     </w:p>
@@ -882,7 +1049,7 @@
     <w:p>
       <w:r>
         <w:pict w14:anchorId="67ABC10C">
-          <v:rect id="_x0000_i1133" style="width:0;height:1.5pt" o:hralign="center" o:hrstd="t" o:hr="t" fillcolor="#a0a0a0" stroked="f"/>
+          <v:rect id="_x0000_i1043" style="width:0;height:1.5pt" o:hralign="center" o:hrstd="t" o:hr="t" fillcolor="#a0a0a0" stroked="f"/>
         </w:pict>
       </w:r>
     </w:p>
@@ -900,7 +1067,7 @@
     <w:p>
       <w:r>
         <w:pict w14:anchorId="4319D9FA">
-          <v:rect id="_x0000_i1134" style="width:0;height:1.5pt" o:hralign="center" o:hrstd="t" o:hr="t" fillcolor="#a0a0a0" stroked="f"/>
+          <v:rect id="_x0000_i1044" style="width:0;height:1.5pt" o:hralign="center" o:hrstd="t" o:hr="t" fillcolor="#a0a0a0" stroked="f"/>
         </w:pict>
       </w:r>
     </w:p>
@@ -962,7 +1129,7 @@
     <w:p>
       <w:r>
         <w:pict w14:anchorId="51CC25E2">
-          <v:rect id="_x0000_i1135" style="width:0;height:1.5pt" o:hralign="center" o:hrstd="t" o:hr="t" fillcolor="#a0a0a0" stroked="f"/>
+          <v:rect id="_x0000_i1045" style="width:0;height:1.5pt" o:hralign="center" o:hrstd="t" o:hr="t" fillcolor="#a0a0a0" stroked="f"/>
         </w:pict>
       </w:r>
     </w:p>
@@ -980,19 +1147,17 @@
     <w:p>
       <w:r>
         <w:pict w14:anchorId="1FD635AE">
-          <v:rect id="_x0000_i1136" style="width:0;height:1.5pt" o:hralign="center" o:hrstd="t" o:hr="t" fillcolor="#a0a0a0" stroked="f"/>
+          <v:rect id="_x0000_i1046" style="width:0;height:1.5pt" o:hralign="center" o:hrstd="t" o:hr="t" fillcolor="#a0a0a0" stroked="f"/>
         </w:pict>
       </w:r>
     </w:p>
     <w:p>
       <w:r>
+        <w:lastRenderedPageBreak/>
         <w:t>2.1 Start or resume the replay so that several good laps are completed and live average lap time is available.</w:t>
       </w:r>
       <w:r>
         <w:br/>
-      </w:r>
-      <w:r>
-        <w:lastRenderedPageBreak/>
         <w:t>2.2 Switch the planning source to LIVE SNAPSHOT mode.</w:t>
       </w:r>
       <w:r>
@@ -1053,7 +1218,7 @@
     <w:p>
       <w:r>
         <w:pict w14:anchorId="77D6213C">
-          <v:rect id="_x0000_i1137" style="width:0;height:1.5pt" o:hralign="center" o:hrstd="t" o:hr="t" fillcolor="#a0a0a0" stroked="f"/>
+          <v:rect id="_x0000_i1047" style="width:0;height:1.5pt" o:hralign="center" o:hrstd="t" o:hr="t" fillcolor="#a0a0a0" stroked="f"/>
         </w:pict>
       </w:r>
     </w:p>
@@ -1071,7 +1236,7 @@
     <w:p>
       <w:r>
         <w:pict w14:anchorId="6CC5F082">
-          <v:rect id="_x0000_i1138" style="width:0;height:1.5pt" o:hralign="center" o:hrstd="t" o:hr="t" fillcolor="#a0a0a0" stroked="f"/>
+          <v:rect id="_x0000_i1048" style="width:0;height:1.5pt" o:hralign="center" o:hrstd="t" o:hr="t" fillcolor="#a0a0a0" stroked="f"/>
         </w:pict>
       </w:r>
     </w:p>
@@ -1157,7 +1322,7 @@
     <w:p>
       <w:r>
         <w:pict w14:anchorId="00A892DB">
-          <v:rect id="_x0000_i1139" style="width:0;height:1.5pt" o:hralign="center" o:hrstd="t" o:hr="t" fillcolor="#a0a0a0" stroked="f"/>
+          <v:rect id="_x0000_i1049" style="width:0;height:1.5pt" o:hralign="center" o:hrstd="t" o:hr="t" fillcolor="#a0a0a0" stroked="f"/>
         </w:pict>
       </w:r>
     </w:p>
@@ -1175,7 +1340,7 @@
     <w:p>
       <w:r>
         <w:pict w14:anchorId="5E169720">
-          <v:rect id="_x0000_i1140" style="width:0;height:1.5pt" o:hralign="center" o:hrstd="t" o:hr="t" fillcolor="#a0a0a0" stroked="f"/>
+          <v:rect id="_x0000_i1050" style="width:0;height:1.5pt" o:hralign="center" o:hrstd="t" o:hr="t" fillcolor="#a0a0a0" stroked="f"/>
         </w:pict>
       </w:r>
     </w:p>
@@ -1224,14 +1389,14 @@
     </w:p>
     <w:p>
       <w:r>
+        <w:lastRenderedPageBreak/>
         <w:t>If auto behaviour overwrites your manual entry while you stay in Profile mode, FAIL this step.</w:t>
       </w:r>
     </w:p>
     <w:p>
       <w:r>
-        <w:lastRenderedPageBreak/>
         <w:pict w14:anchorId="23B08FFA">
-          <v:rect id="_x0000_i1141" style="width:0;height:1.5pt" o:hralign="center" o:hrstd="t" o:hr="t" fillcolor="#a0a0a0" stroked="f"/>
+          <v:rect id="_x0000_i1051" style="width:0;height:1.5pt" o:hralign="center" o:hrstd="t" o:hr="t" fillcolor="#a0a0a0" stroked="f"/>
         </w:pict>
       </w:r>
     </w:p>
@@ -1249,7 +1414,7 @@
     <w:p>
       <w:r>
         <w:pict w14:anchorId="47903799">
-          <v:rect id="_x0000_i1142" style="width:0;height:1.5pt" o:hralign="center" o:hrstd="t" o:hr="t" fillcolor="#a0a0a0" stroked="f"/>
+          <v:rect id="_x0000_i1052" style="width:0;height:1.5pt" o:hralign="center" o:hrstd="t" o:hr="t" fillcolor="#a0a0a0" stroked="f"/>
         </w:pict>
       </w:r>
     </w:p>
@@ -1333,7 +1498,7 @@
     <w:p>
       <w:r>
         <w:pict w14:anchorId="02B1B0E4">
-          <v:rect id="_x0000_i1143" style="width:0;height:1.5pt" o:hralign="center" o:hrstd="t" o:hr="t" fillcolor="#a0a0a0" stroked="f"/>
+          <v:rect id="_x0000_i1053" style="width:0;height:1.5pt" o:hralign="center" o:hrstd="t" o:hr="t" fillcolor="#a0a0a0" stroked="f"/>
         </w:pict>
       </w:r>
     </w:p>
@@ -1351,7 +1516,7 @@
     <w:p>
       <w:r>
         <w:pict w14:anchorId="75DBD92A">
-          <v:rect id="_x0000_i1144" style="width:0;height:1.5pt" o:hralign="center" o:hrstd="t" o:hr="t" fillcolor="#a0a0a0" stroked="f"/>
+          <v:rect id="_x0000_i1054" style="width:0;height:1.5pt" o:hralign="center" o:hrstd="t" o:hr="t" fillcolor="#a0a0a0" stroked="f"/>
         </w:pict>
       </w:r>
     </w:p>
@@ -1407,12 +1572,12 @@
     </w:p>
     <w:p>
       <w:r>
+        <w:lastRenderedPageBreak/>
         <w:t>6.5 Switch source to PROFILE and back to LIVE SNAPSHOT again.</w:t>
       </w:r>
     </w:p>
     <w:p>
       <w:r>
-        <w:lastRenderedPageBreak/>
         <w:t>CHECKPOINTS:</w:t>
       </w:r>
       <w:r>
@@ -1444,7 +1609,7 @@
     <w:p>
       <w:r>
         <w:pict w14:anchorId="0E272543">
-          <v:rect id="_x0000_i1145" style="width:0;height:1.5pt" o:hralign="center" o:hrstd="t" o:hr="t" fillcolor="#a0a0a0" stroked="f"/>
+          <v:rect id="_x0000_i1055" style="width:0;height:1.5pt" o:hralign="center" o:hrstd="t" o:hr="t" fillcolor="#a0a0a0" stroked="f"/>
         </w:pict>
       </w:r>
     </w:p>
@@ -1462,7 +1627,7 @@
     <w:p>
       <w:r>
         <w:pict w14:anchorId="0ECD2F45">
-          <v:rect id="_x0000_i1146" style="width:0;height:1.5pt" o:hralign="center" o:hrstd="t" o:hr="t" fillcolor="#a0a0a0" stroked="f"/>
+          <v:rect id="_x0000_i1056" style="width:0;height:1.5pt" o:hralign="center" o:hrstd="t" o:hr="t" fillcolor="#a0a0a0" stroked="f"/>
         </w:pict>
       </w:r>
     </w:p>
@@ -1525,7 +1690,15 @@
       </w:r>
       <w:r>
         <w:br/>
-        <w:t xml:space="preserve">- For WET → If the live model exposes wet-specific pacing, the value should update accordingly; if not, behaviour should still be stable and labelled as “Live </w:t>
+        <w:t xml:space="preserve">- For WET → If the live model exposes wet-specific pacing, the value should </w:t>
+      </w:r>
+      <w:proofErr w:type="gramStart"/>
+      <w:r>
+        <w:t>update accordingly;</w:t>
+      </w:r>
+      <w:proofErr w:type="gramEnd"/>
+      <w:r>
+        <w:t xml:space="preserve"> if not, behaviour should still be stable and labelled as “Live </w:t>
       </w:r>
       <w:proofErr w:type="spellStart"/>
       <w:r>
@@ -1538,7 +1711,15 @@
     </w:p>
     <w:p>
       <w:r>
-        <w:t xml:space="preserve">If condition changes break or freeze the </w:t>
+        <w:t xml:space="preserve">If condition changes break or </w:t>
+      </w:r>
+      <w:proofErr w:type="gramStart"/>
+      <w:r>
+        <w:t>freeze</w:t>
+      </w:r>
+      <w:proofErr w:type="gramEnd"/>
+      <w:r>
+        <w:t xml:space="preserve"> the </w:t>
       </w:r>
       <w:proofErr w:type="spellStart"/>
       <w:r>
@@ -4141,6 +4322,7 @@
   <w:style w:type="character" w:default="1" w:styleId="DefaultParagraphFont">
     <w:name w:val="Default Paragraph Font"/>
     <w:uiPriority w:val="1"/>
+    <w:semiHidden/>
     <w:unhideWhenUsed/>
   </w:style>
   <w:style w:type="table" w:default="1" w:styleId="TableNormal">

</xml_diff>